<commit_message>
Fix bug of time not being calculated correctly
</commit_message>
<xml_diff>
--- a/Report.docx
+++ b/Report.docx
@@ -4,6 +4,687 @@
   <w:body>
     <w:p>
       <w:pPr>
+        <w:spacing w:after="0" w:line="240" w:lineRule="auto"/>
+        <w:jc w:val="center"/>
+        <w:rPr>
+          <w:rFonts w:ascii="Baskerville Old Face" w:hAnsi="Baskerville Old Face" w:cs="Arial"/>
+          <w:b/>
+          <w:color w:val="003057"/>
+          <w:sz w:val="44"/>
+        </w:rPr>
+      </w:pPr>
+      <w:r>
+        <w:rPr>
+          <w:rFonts w:ascii="Baskerville Old Face" w:hAnsi="Baskerville Old Face" w:cs="Arial"/>
+          <w:b/>
+          <w:color w:val="003057"/>
+          <w:sz w:val="44"/>
+        </w:rPr>
+        <w:t>Sample Core Algorithm Overview</w:t>
+      </w:r>
+    </w:p>
+    <w:p>
+      <w:pPr>
+        <w:spacing w:after="0" w:line="240" w:lineRule="auto"/>
+        <w:jc w:val="center"/>
+        <w:rPr>
+          <w:rFonts w:ascii="Baskerville Old Face" w:hAnsi="Baskerville Old Face" w:cs="Arial"/>
+          <w:b/>
+          <w:color w:val="003057"/>
+          <w:sz w:val="44"/>
+        </w:rPr>
+      </w:pPr>
+    </w:p>
+    <w:p>
+      <w:pPr>
+        <w:outlineLvl w:val="0"/>
+        <w:rPr>
+          <w:b/>
+        </w:rPr>
+      </w:pPr>
+      <w:r>
+        <w:rPr>
+          <w:b/>
+        </w:rPr>
+        <w:t>Stated Problem:</w:t>
+      </w:r>
+    </w:p>
+    <w:p>
+      <w:r>
+        <w:t>The purpose of this project is to create an algorithm using</w:t>
+      </w:r>
+      <w:r>
+        <w:t xml:space="preserve"> the Python programming language to develop an effective and efficient solution for the traveling salesman problem (TSP).</w:t>
+      </w:r>
+    </w:p>
+    <w:p>
+      <w:r>
+        <w:t>This assignment adds additional requirements of:</w:t>
+      </w:r>
+    </w:p>
+    <w:p>
+      <w:pPr>
+        <w:pStyle w:val="ListParagraph"/>
+        <w:numPr>
+          <w:ilvl w:val="0"/>
+          <w:numId w:val="8"/>
+        </w:numPr>
+      </w:pPr>
+      <w:r>
+        <w:t>Package delivery deadlines</w:t>
+      </w:r>
+    </w:p>
+    <w:p>
+      <w:pPr>
+        <w:pStyle w:val="ListParagraph"/>
+        <w:numPr>
+          <w:ilvl w:val="0"/>
+          <w:numId w:val="8"/>
+        </w:numPr>
+      </w:pPr>
+      <w:r>
+        <w:t>Packages which must be on the same truck</w:t>
+      </w:r>
+    </w:p>
+    <w:p>
+      <w:pPr>
+        <w:pStyle w:val="ListParagraph"/>
+        <w:numPr>
+          <w:ilvl w:val="0"/>
+          <w:numId w:val="8"/>
+        </w:numPr>
+      </w:pPr>
+      <w:r>
+        <w:t>Packages which must be on a specific truck</w:t>
+      </w:r>
+    </w:p>
+    <w:p>
+      <w:pPr>
+        <w:pStyle w:val="ListParagraph"/>
+        <w:numPr>
+          <w:ilvl w:val="0"/>
+          <w:numId w:val="8"/>
+        </w:numPr>
+      </w:pPr>
+      <w:r>
+        <w:t xml:space="preserve">Truck load limitation </w:t>
+      </w:r>
+    </w:p>
+    <w:p>
+      <w:pPr>
+        <w:pStyle w:val="ListParagraph"/>
+        <w:numPr>
+          <w:ilvl w:val="0"/>
+          <w:numId w:val="8"/>
+        </w:numPr>
+      </w:pPr>
+      <w:r>
+        <w:t>Truck speed constraint</w:t>
+      </w:r>
+    </w:p>
+    <w:p>
+      <w:pPr>
+        <w:pStyle w:val="ListParagraph"/>
+        <w:numPr>
+          <w:ilvl w:val="0"/>
+          <w:numId w:val="8"/>
+        </w:numPr>
+      </w:pPr>
+      <w:r>
+        <w:t>2 Trucks can be operational at one time.</w:t>
+      </w:r>
+    </w:p>
+    <w:p>
+      <w:pPr>
+        <w:pStyle w:val="ListParagraph"/>
+        <w:numPr>
+          <w:ilvl w:val="0"/>
+          <w:numId w:val="8"/>
+        </w:numPr>
+      </w:pPr>
+      <w:r>
+        <w:t>One package has the wrong address assigned and must be fixed at 10:20am</w:t>
+      </w:r>
+    </w:p>
+    <w:p>
+      <w:r>
+        <w:t>Program Blueprint and architecture</w:t>
+      </w:r>
+    </w:p>
+    <w:p>
+      <w:pPr>
+        <w:outlineLvl w:val="0"/>
+        <w:rPr>
+          <w:b/>
+        </w:rPr>
+      </w:pPr>
+      <w:r>
+        <w:rPr>
+          <w:b/>
+        </w:rPr>
+        <w:t>Algorithm Overview:</w:t>
+      </w:r>
+    </w:p>
+    <w:p>
+      <w:r>
+        <w:t xml:space="preserve">The proposed solution for this assignment uses a brute force method which tried to insert a delivery </w:t>
+      </w:r>
+    </w:p>
+    <w:p>
+      <w:pPr>
+        <w:rPr>
+          <w:sz w:val="24"/>
+          <w:szCs w:val="24"/>
+        </w:rPr>
+      </w:pPr>
+      <w:r>
+        <w:rPr>
+          <w:sz w:val="24"/>
+          <w:szCs w:val="24"/>
+        </w:rPr>
+        <w:t xml:space="preserve">Using brute force </w:t>
+      </w:r>
+    </w:p>
+    <w:p>
+      <w:pPr>
+        <w:rPr>
+          <w:sz w:val="24"/>
+          <w:szCs w:val="24"/>
+        </w:rPr>
+      </w:pPr>
+      <w:r>
+        <w:rPr>
+          <w:sz w:val="24"/>
+          <w:szCs w:val="24"/>
+        </w:rPr>
+        <w:t xml:space="preserve">The Traveling Salesman problem </w:t>
+      </w:r>
+    </w:p>
+    <w:p>
+      <w:pPr>
+        <w:rPr>
+          <w:sz w:val="24"/>
+          <w:szCs w:val="24"/>
+        </w:rPr>
+      </w:pPr>
+      <w:r>
+        <w:rPr>
+          <w:sz w:val="24"/>
+          <w:szCs w:val="24"/>
+        </w:rPr>
+        <w:t xml:space="preserve">Delivery Chart of </w:t>
+      </w:r>
+      <w:r>
+        <w:rPr>
+          <w:sz w:val="24"/>
+          <w:szCs w:val="24"/>
+        </w:rPr>
+        <w:t>which truck each delivery was assigned</w:t>
+      </w:r>
+    </w:p>
+    <w:p>
+      <w:pPr>
+        <w:rPr>
+          <w:b/>
+          <w:bCs/>
+          <w:sz w:val="24"/>
+          <w:szCs w:val="24"/>
+        </w:rPr>
+      </w:pPr>
+      <w:r>
+        <w:rPr>
+          <w:b/>
+          <w:bCs/>
+          <w:sz w:val="24"/>
+          <w:szCs w:val="24"/>
+        </w:rPr>
+        <w:lastRenderedPageBreak/>
+        <w:drawing>
+          <wp:inline distT="0" distB="0" distL="0" distR="0" wp14:anchorId="04039AEC" wp14:editId="2335FE66">
+            <wp:extent cx="5943600" cy="4686935"/>
+            <wp:effectExtent l="0" t="0" r="0" b="0"/>
+            <wp:docPr id="1" name="Picture 1" descr="Text&#10;&#10;Description automatically generated"/>
+            <wp:cNvGraphicFramePr>
+              <a:graphicFrameLocks xmlns:a="http://schemas.openxmlformats.org/drawingml/2006/main" noChangeAspect="1"/>
+            </wp:cNvGraphicFramePr>
+            <a:graphic xmlns:a="http://schemas.openxmlformats.org/drawingml/2006/main">
+              <a:graphicData uri="http://schemas.openxmlformats.org/drawingml/2006/picture">
+                <pic:pic xmlns:pic="http://schemas.openxmlformats.org/drawingml/2006/picture">
+                  <pic:nvPicPr>
+                    <pic:cNvPr id="1" name="Picture 1" descr="Text&#10;&#10;Description automatically generated"/>
+                    <pic:cNvPicPr/>
+                  </pic:nvPicPr>
+                  <pic:blipFill>
+                    <a:blip r:embed="rId7"/>
+                    <a:stretch>
+                      <a:fillRect/>
+                    </a:stretch>
+                  </pic:blipFill>
+                  <pic:spPr>
+                    <a:xfrm>
+                      <a:off x="0" y="0"/>
+                      <a:ext cx="5943600" cy="4686935"/>
+                    </a:xfrm>
+                    <a:prstGeom prst="rect">
+                      <a:avLst/>
+                    </a:prstGeom>
+                  </pic:spPr>
+                </pic:pic>
+              </a:graphicData>
+            </a:graphic>
+          </wp:inline>
+        </w:drawing>
+      </w:r>
+    </w:p>
+    <w:p>
+      <w:pPr>
+        <w:rPr>
+          <w:b/>
+          <w:bCs/>
+          <w:sz w:val="24"/>
+          <w:szCs w:val="24"/>
+        </w:rPr>
+      </w:pPr>
+    </w:p>
+    <w:p>
+      <w:pPr>
+        <w:rPr>
+          <w:b/>
+          <w:bCs/>
+          <w:sz w:val="24"/>
+          <w:szCs w:val="24"/>
+        </w:rPr>
+      </w:pPr>
+    </w:p>
+    <w:p>
+      <w:pPr>
+        <w:rPr>
+          <w:b/>
+          <w:bCs/>
+          <w:sz w:val="24"/>
+          <w:szCs w:val="24"/>
+        </w:rPr>
+      </w:pPr>
+    </w:p>
+    <w:p>
+      <w:pPr>
+        <w:rPr>
+          <w:b/>
+          <w:bCs/>
+          <w:sz w:val="24"/>
+          <w:szCs w:val="24"/>
+        </w:rPr>
+      </w:pPr>
+    </w:p>
+    <w:p>
+      <w:pPr>
+        <w:rPr>
+          <w:b/>
+          <w:bCs/>
+          <w:sz w:val="24"/>
+          <w:szCs w:val="24"/>
+        </w:rPr>
+      </w:pPr>
+    </w:p>
+    <w:p>
+      <w:pPr>
+        <w:rPr>
+          <w:b/>
+          <w:bCs/>
+          <w:sz w:val="24"/>
+          <w:szCs w:val="24"/>
+        </w:rPr>
+      </w:pPr>
+    </w:p>
+    <w:p>
+      <w:pPr>
+        <w:rPr>
+          <w:b/>
+          <w:bCs/>
+          <w:sz w:val="24"/>
+          <w:szCs w:val="24"/>
+        </w:rPr>
+      </w:pPr>
+    </w:p>
+    <w:p>
+      <w:pPr>
+        <w:rPr>
+          <w:b/>
+          <w:bCs/>
+          <w:sz w:val="24"/>
+          <w:szCs w:val="24"/>
+        </w:rPr>
+      </w:pPr>
+    </w:p>
+    <w:p>
+      <w:pPr>
+        <w:rPr>
+          <w:sz w:val="24"/>
+          <w:szCs w:val="24"/>
+        </w:rPr>
+      </w:pPr>
+      <w:r>
+        <w:rPr>
+          <w:sz w:val="24"/>
+          <w:szCs w:val="24"/>
+        </w:rPr>
+        <w:t>Route table listing the locations each specified truck will go through throughout the day.</w:t>
+      </w:r>
+    </w:p>
+    <w:p>
+      <w:pPr>
+        <w:rPr>
+          <w:b/>
+          <w:bCs/>
+          <w:sz w:val="24"/>
+          <w:szCs w:val="24"/>
+        </w:rPr>
+      </w:pPr>
+      <w:r>
+        <w:rPr>
+          <w:b/>
+          <w:bCs/>
+          <w:sz w:val="24"/>
+          <w:szCs w:val="24"/>
+        </w:rPr>
+        <w:lastRenderedPageBreak/>
+        <w:drawing>
+          <wp:inline distT="0" distB="0" distL="0" distR="0" wp14:anchorId="2A069D80" wp14:editId="1ACFB204">
+            <wp:extent cx="4436417" cy="4843563"/>
+            <wp:effectExtent l="0" t="0" r="0" b="0"/>
+            <wp:docPr id="2" name="Picture 2" descr="Text&#10;&#10;Description automatically generated"/>
+            <wp:cNvGraphicFramePr>
+              <a:graphicFrameLocks xmlns:a="http://schemas.openxmlformats.org/drawingml/2006/main" noChangeAspect="1"/>
+            </wp:cNvGraphicFramePr>
+            <a:graphic xmlns:a="http://schemas.openxmlformats.org/drawingml/2006/main">
+              <a:graphicData uri="http://schemas.openxmlformats.org/drawingml/2006/picture">
+                <pic:pic xmlns:pic="http://schemas.openxmlformats.org/drawingml/2006/picture">
+                  <pic:nvPicPr>
+                    <pic:cNvPr id="2" name="Picture 2" descr="Text&#10;&#10;Description automatically generated"/>
+                    <pic:cNvPicPr/>
+                  </pic:nvPicPr>
+                  <pic:blipFill>
+                    <a:blip r:embed="rId8"/>
+                    <a:stretch>
+                      <a:fillRect/>
+                    </a:stretch>
+                  </pic:blipFill>
+                  <pic:spPr>
+                    <a:xfrm>
+                      <a:off x="0" y="0"/>
+                      <a:ext cx="4458744" cy="4867939"/>
+                    </a:xfrm>
+                    <a:prstGeom prst="rect">
+                      <a:avLst/>
+                    </a:prstGeom>
+                  </pic:spPr>
+                </pic:pic>
+              </a:graphicData>
+            </a:graphic>
+          </wp:inline>
+        </w:drawing>
+      </w:r>
+    </w:p>
+    <w:p>
+      <w:pPr>
+        <w:rPr>
+          <w:b/>
+          <w:bCs/>
+          <w:sz w:val="24"/>
+          <w:szCs w:val="24"/>
+        </w:rPr>
+      </w:pPr>
+    </w:p>
+    <w:p>
+      <w:pPr>
+        <w:rPr>
+          <w:b/>
+          <w:bCs/>
+          <w:sz w:val="24"/>
+          <w:szCs w:val="24"/>
+        </w:rPr>
+      </w:pPr>
+    </w:p>
+    <w:p>
+      <w:pPr>
+        <w:rPr>
+          <w:b/>
+          <w:bCs/>
+          <w:sz w:val="24"/>
+          <w:szCs w:val="24"/>
+        </w:rPr>
+      </w:pPr>
+    </w:p>
+    <w:p>
+      <w:pPr>
+        <w:rPr>
+          <w:b/>
+          <w:bCs/>
+          <w:sz w:val="24"/>
+          <w:szCs w:val="24"/>
+        </w:rPr>
+      </w:pPr>
+    </w:p>
+    <w:p>
+      <w:pPr>
+        <w:rPr>
+          <w:b/>
+          <w:bCs/>
+          <w:sz w:val="24"/>
+          <w:szCs w:val="24"/>
+        </w:rPr>
+      </w:pPr>
+    </w:p>
+    <w:p>
+      <w:pPr>
+        <w:rPr>
+          <w:b/>
+          <w:bCs/>
+          <w:sz w:val="24"/>
+          <w:szCs w:val="24"/>
+        </w:rPr>
+      </w:pPr>
+    </w:p>
+    <w:p>
+      <w:pPr>
+        <w:rPr>
+          <w:b/>
+          <w:bCs/>
+          <w:sz w:val="24"/>
+          <w:szCs w:val="24"/>
+        </w:rPr>
+      </w:pPr>
+    </w:p>
+    <w:p>
+      <w:pPr>
+        <w:rPr>
+          <w:b/>
+          <w:bCs/>
+          <w:sz w:val="24"/>
+          <w:szCs w:val="24"/>
+        </w:rPr>
+      </w:pPr>
+    </w:p>
+    <w:p>
+      <w:pPr>
+        <w:rPr>
+          <w:b/>
+          <w:bCs/>
+          <w:sz w:val="24"/>
+          <w:szCs w:val="24"/>
+        </w:rPr>
+      </w:pPr>
+    </w:p>
+    <w:p>
+      <w:pPr>
+        <w:rPr>
+          <w:sz w:val="24"/>
+          <w:szCs w:val="24"/>
+        </w:rPr>
+      </w:pPr>
+      <w:r>
+        <w:rPr>
+          <w:sz w:val="24"/>
+          <w:szCs w:val="24"/>
+        </w:rPr>
+        <w:t>Package table of each package and their equivalent Truck assigned and Limitation Notes, Deadline to arrive.</w:t>
+      </w:r>
+    </w:p>
+    <w:p>
+      <w:pPr>
+        <w:rPr>
+          <w:b/>
+          <w:bCs/>
+          <w:sz w:val="24"/>
+          <w:szCs w:val="24"/>
+        </w:rPr>
+      </w:pPr>
+      <w:r>
+        <w:rPr>
+          <w:b/>
+          <w:bCs/>
+          <w:sz w:val="24"/>
+          <w:szCs w:val="24"/>
+        </w:rPr>
+        <w:lastRenderedPageBreak/>
+        <w:drawing>
+          <wp:inline distT="0" distB="0" distL="0" distR="0" wp14:anchorId="1E6F24C3" wp14:editId="3CB653D6">
+            <wp:extent cx="5943600" cy="6721475"/>
+            <wp:effectExtent l="0" t="0" r="0" b="0"/>
+            <wp:docPr id="4" name="Picture 4" descr="Text&#10;&#10;Description automatically generated"/>
+            <wp:cNvGraphicFramePr>
+              <a:graphicFrameLocks xmlns:a="http://schemas.openxmlformats.org/drawingml/2006/main" noChangeAspect="1"/>
+            </wp:cNvGraphicFramePr>
+            <a:graphic xmlns:a="http://schemas.openxmlformats.org/drawingml/2006/main">
+              <a:graphicData uri="http://schemas.openxmlformats.org/drawingml/2006/picture">
+                <pic:pic xmlns:pic="http://schemas.openxmlformats.org/drawingml/2006/picture">
+                  <pic:nvPicPr>
+                    <pic:cNvPr id="4" name="Picture 4" descr="Text&#10;&#10;Description automatically generated"/>
+                    <pic:cNvPicPr/>
+                  </pic:nvPicPr>
+                  <pic:blipFill>
+                    <a:blip r:embed="rId9"/>
+                    <a:stretch>
+                      <a:fillRect/>
+                    </a:stretch>
+                  </pic:blipFill>
+                  <pic:spPr>
+                    <a:xfrm>
+                      <a:off x="0" y="0"/>
+                      <a:ext cx="5943600" cy="6721475"/>
+                    </a:xfrm>
+                    <a:prstGeom prst="rect">
+                      <a:avLst/>
+                    </a:prstGeom>
+                  </pic:spPr>
+                </pic:pic>
+              </a:graphicData>
+            </a:graphic>
+          </wp:inline>
+        </w:drawing>
+      </w:r>
+    </w:p>
+    <w:p>
+      <w:pPr>
+        <w:rPr>
+          <w:b/>
+          <w:bCs/>
+          <w:sz w:val="24"/>
+          <w:szCs w:val="24"/>
+        </w:rPr>
+      </w:pPr>
+    </w:p>
+    <w:p>
+      <w:pPr>
+        <w:rPr>
+          <w:b/>
+          <w:bCs/>
+          <w:sz w:val="24"/>
+          <w:szCs w:val="24"/>
+        </w:rPr>
+      </w:pPr>
+    </w:p>
+    <w:p>
+      <w:pPr>
+        <w:rPr>
+          <w:b/>
+          <w:bCs/>
+          <w:sz w:val="24"/>
+          <w:szCs w:val="24"/>
+        </w:rPr>
+      </w:pPr>
+    </w:p>
+    <w:p>
+      <w:pPr>
+        <w:rPr>
+          <w:sz w:val="24"/>
+          <w:szCs w:val="24"/>
+        </w:rPr>
+      </w:pPr>
+      <w:r>
+        <w:rPr>
+          <w:sz w:val="24"/>
+          <w:szCs w:val="24"/>
+        </w:rPr>
+        <w:t>Truck table notifying the current location of the truck, packages on board and miles it will travel during the assigned route.</w:t>
+      </w:r>
+    </w:p>
+    <w:p>
+      <w:pPr>
+        <w:rPr>
+          <w:b/>
+          <w:bCs/>
+          <w:sz w:val="24"/>
+          <w:szCs w:val="24"/>
+        </w:rPr>
+      </w:pPr>
+      <w:r>
+        <w:rPr>
+          <w:b/>
+          <w:bCs/>
+          <w:sz w:val="24"/>
+          <w:szCs w:val="24"/>
+        </w:rPr>
+        <w:lastRenderedPageBreak/>
+        <w:drawing>
+          <wp:inline distT="0" distB="0" distL="0" distR="0" wp14:anchorId="6E868F44" wp14:editId="7EDC4841">
+            <wp:extent cx="5943600" cy="1371600"/>
+            <wp:effectExtent l="0" t="0" r="0" b="0"/>
+            <wp:docPr id="5" name="Picture 5" descr="Text&#10;&#10;Description automatically generated"/>
+            <wp:cNvGraphicFramePr>
+              <a:graphicFrameLocks xmlns:a="http://schemas.openxmlformats.org/drawingml/2006/main" noChangeAspect="1"/>
+            </wp:cNvGraphicFramePr>
+            <a:graphic xmlns:a="http://schemas.openxmlformats.org/drawingml/2006/main">
+              <a:graphicData uri="http://schemas.openxmlformats.org/drawingml/2006/picture">
+                <pic:pic xmlns:pic="http://schemas.openxmlformats.org/drawingml/2006/picture">
+                  <pic:nvPicPr>
+                    <pic:cNvPr id="5" name="Picture 5" descr="Text&#10;&#10;Description automatically generated"/>
+                    <pic:cNvPicPr/>
+                  </pic:nvPicPr>
+                  <pic:blipFill>
+                    <a:blip r:embed="rId10"/>
+                    <a:stretch>
+                      <a:fillRect/>
+                    </a:stretch>
+                  </pic:blipFill>
+                  <pic:spPr>
+                    <a:xfrm>
+                      <a:off x="0" y="0"/>
+                      <a:ext cx="5943600" cy="1371600"/>
+                    </a:xfrm>
+                    <a:prstGeom prst="rect">
+                      <a:avLst/>
+                    </a:prstGeom>
+                  </pic:spPr>
+                </pic:pic>
+              </a:graphicData>
+            </a:graphic>
+          </wp:inline>
+        </w:drawing>
+      </w:r>
+    </w:p>
+    <w:p>
+      <w:pPr>
         <w:rPr>
           <w:b/>
           <w:bCs/>
@@ -35,7 +716,14 @@
           <w:sz w:val="24"/>
           <w:szCs w:val="24"/>
         </w:rPr>
-        <w:t>Greedy Algorithm</w:t>
+        <w:t>Brute Force</w:t>
+      </w:r>
+      <w:r>
+        <w:rPr>
+          <w:sz w:val="24"/>
+          <w:szCs w:val="24"/>
+        </w:rPr>
+        <w:t xml:space="preserve"> Algorithm</w:t>
       </w:r>
     </w:p>
     <w:p>
@@ -434,6 +1122,7 @@
           <w:sz w:val="24"/>
           <w:szCs w:val="24"/>
         </w:rPr>
+        <w:lastRenderedPageBreak/>
         <w:t>I3: Other Possible Algorithms</w:t>
       </w:r>
     </w:p>
@@ -529,7 +1218,6 @@
           <w:sz w:val="24"/>
           <w:szCs w:val="24"/>
         </w:rPr>
-        <w:lastRenderedPageBreak/>
         <w:t>K1B: Overhead</w:t>
       </w:r>
     </w:p>
@@ -601,6 +1289,7 @@
       </w:r>
     </w:p>
     <w:sectPr>
+      <w:headerReference w:type="default" r:id="rId11"/>
       <w:pgSz w:w="12240" w:h="15840"/>
       <w:pgMar w:top="1440" w:right="1440" w:bottom="1440" w:left="1440" w:header="708" w:footer="708" w:gutter="0"/>
       <w:cols w:space="708"/>
@@ -610,6 +1299,109 @@
 </w:document>
 </file>
 
+<file path=word/endnotes.xml><?xml version="1.0" encoding="utf-8"?>
+<w:endnotes xmlns:wpc="http://schemas.microsoft.com/office/word/2010/wordprocessingCanvas" xmlns:cx="http://schemas.microsoft.com/office/drawing/2014/chartex" xmlns:cx1="http://schemas.microsoft.com/office/drawing/2015/9/8/chartex" xmlns:cx2="http://schemas.microsoft.com/office/drawing/2015/10/21/chartex" xmlns:cx3="http://schemas.microsoft.com/office/drawing/2016/5/9/chartex" xmlns:cx4="http://schemas.microsoft.com/office/drawing/2016/5/10/chartex" xmlns:cx5="http://schemas.microsoft.com/office/drawing/2016/5/11/chartex" xmlns:cx6="http://schemas.microsoft.com/office/drawing/2016/5/12/chartex" xmlns:cx7="http://schemas.microsoft.com/office/drawing/2016/5/13/chartex" xmlns:cx8="http://schemas.microsoft.com/office/drawing/2016/5/14/chartex" xmlns:mc="http://schemas.openxmlformats.org/markup-compatibility/2006" xmlns:aink="http://schemas.microsoft.com/office/drawing/2016/ink" xmlns:am3d="http://schemas.microsoft.com/office/drawing/2017/model3d" xmlns:o="urn:schemas-microsoft-com:office:office" xmlns:r="http://schemas.openxmlformats.org/officeDocument/2006/relationships" xmlns:m="http://schemas.openxmlformats.org/officeDocument/2006/math" xmlns:v="urn:schemas-microsoft-com:vml" xmlns:wp14="http://schemas.microsoft.com/office/word/2010/wordprocessingDrawing" xmlns:wp="http://schemas.openxmlformats.org/drawingml/2006/wordprocessingDrawing" xmlns:w10="urn:schemas-microsoft-com:office:word" xmlns:w="http://schemas.openxmlformats.org/wordprocessingml/2006/main" xmlns:w14="http://schemas.microsoft.com/office/word/2010/wordml" xmlns:w15="http://schemas.microsoft.com/office/word/2012/wordml" xmlns:w16cex="http://schemas.microsoft.com/office/word/2018/wordml/cex" xmlns:w16cid="http://schemas.microsoft.com/office/word/2016/wordml/cid" xmlns:w16="http://schemas.microsoft.com/office/word/2018/wordml" xmlns:w16se="http://schemas.microsoft.com/office/word/2015/wordml/symex" xmlns:wpg="http://schemas.microsoft.com/office/word/2010/wordprocessingGroup" xmlns:wpi="http://schemas.microsoft.com/office/word/2010/wordprocessingInk" xmlns:wne="http://schemas.microsoft.com/office/word/2006/wordml" xmlns:wps="http://schemas.microsoft.com/office/word/2010/wordprocessingShape" mc:Ignorable="w14 w15 w16se w16cid w16 w16cex wp14">
+  <w:endnote w:type="separator" w:id="-1">
+    <w:p>
+      <w:pPr>
+        <w:spacing w:after="0" w:line="240" w:lineRule="auto"/>
+      </w:pPr>
+      <w:r>
+        <w:separator/>
+      </w:r>
+    </w:p>
+  </w:endnote>
+  <w:endnote w:type="continuationSeparator" w:id="0">
+    <w:p>
+      <w:pPr>
+        <w:spacing w:after="0" w:line="240" w:lineRule="auto"/>
+      </w:pPr>
+      <w:r>
+        <w:continuationSeparator/>
+      </w:r>
+    </w:p>
+  </w:endnote>
+</w:endnotes>
+</file>
+
+<file path=word/footnotes.xml><?xml version="1.0" encoding="utf-8"?>
+<w:footnotes xmlns:wpc="http://schemas.microsoft.com/office/word/2010/wordprocessingCanvas" xmlns:cx="http://schemas.microsoft.com/office/drawing/2014/chartex" xmlns:cx1="http://schemas.microsoft.com/office/drawing/2015/9/8/chartex" xmlns:cx2="http://schemas.microsoft.com/office/drawing/2015/10/21/chartex" xmlns:cx3="http://schemas.microsoft.com/office/drawing/2016/5/9/chartex" xmlns:cx4="http://schemas.microsoft.com/office/drawing/2016/5/10/chartex" xmlns:cx5="http://schemas.microsoft.com/office/drawing/2016/5/11/chartex" xmlns:cx6="http://schemas.microsoft.com/office/drawing/2016/5/12/chartex" xmlns:cx7="http://schemas.microsoft.com/office/drawing/2016/5/13/chartex" xmlns:cx8="http://schemas.microsoft.com/office/drawing/2016/5/14/chartex" xmlns:mc="http://schemas.openxmlformats.org/markup-compatibility/2006" xmlns:aink="http://schemas.microsoft.com/office/drawing/2016/ink" xmlns:am3d="http://schemas.microsoft.com/office/drawing/2017/model3d" xmlns:o="urn:schemas-microsoft-com:office:office" xmlns:r="http://schemas.openxmlformats.org/officeDocument/2006/relationships" xmlns:m="http://schemas.openxmlformats.org/officeDocument/2006/math" xmlns:v="urn:schemas-microsoft-com:vml" xmlns:wp14="http://schemas.microsoft.com/office/word/2010/wordprocessingDrawing" xmlns:wp="http://schemas.openxmlformats.org/drawingml/2006/wordprocessingDrawing" xmlns:w10="urn:schemas-microsoft-com:office:word" xmlns:w="http://schemas.openxmlformats.org/wordprocessingml/2006/main" xmlns:w14="http://schemas.microsoft.com/office/word/2010/wordml" xmlns:w15="http://schemas.microsoft.com/office/word/2012/wordml" xmlns:w16cex="http://schemas.microsoft.com/office/word/2018/wordml/cex" xmlns:w16cid="http://schemas.microsoft.com/office/word/2016/wordml/cid" xmlns:w16="http://schemas.microsoft.com/office/word/2018/wordml" xmlns:w16se="http://schemas.microsoft.com/office/word/2015/wordml/symex" xmlns:wpg="http://schemas.microsoft.com/office/word/2010/wordprocessingGroup" xmlns:wpi="http://schemas.microsoft.com/office/word/2010/wordprocessingInk" xmlns:wne="http://schemas.microsoft.com/office/word/2006/wordml" xmlns:wps="http://schemas.microsoft.com/office/word/2010/wordprocessingShape" mc:Ignorable="w14 w15 w16se w16cid w16 w16cex wp14">
+  <w:footnote w:type="separator" w:id="-1">
+    <w:p>
+      <w:pPr>
+        <w:spacing w:after="0" w:line="240" w:lineRule="auto"/>
+      </w:pPr>
+      <w:r>
+        <w:separator/>
+      </w:r>
+    </w:p>
+  </w:footnote>
+  <w:footnote w:type="continuationSeparator" w:id="0">
+    <w:p>
+      <w:pPr>
+        <w:spacing w:after="0" w:line="240" w:lineRule="auto"/>
+      </w:pPr>
+      <w:r>
+        <w:continuationSeparator/>
+      </w:r>
+    </w:p>
+  </w:footnote>
+</w:footnotes>
+</file>
+
+<file path=word/header1.xml><?xml version="1.0" encoding="utf-8"?>
+<w:hdr xmlns:wpc="http://schemas.microsoft.com/office/word/2010/wordprocessingCanvas" xmlns:cx="http://schemas.microsoft.com/office/drawing/2014/chartex" xmlns:cx1="http://schemas.microsoft.com/office/drawing/2015/9/8/chartex" xmlns:cx2="http://schemas.microsoft.com/office/drawing/2015/10/21/chartex" xmlns:cx3="http://schemas.microsoft.com/office/drawing/2016/5/9/chartex" xmlns:cx4="http://schemas.microsoft.com/office/drawing/2016/5/10/chartex" xmlns:cx5="http://schemas.microsoft.com/office/drawing/2016/5/11/chartex" xmlns:cx6="http://schemas.microsoft.com/office/drawing/2016/5/12/chartex" xmlns:cx7="http://schemas.microsoft.com/office/drawing/2016/5/13/chartex" xmlns:cx8="http://schemas.microsoft.com/office/drawing/2016/5/14/chartex" xmlns:mc="http://schemas.openxmlformats.org/markup-compatibility/2006" xmlns:aink="http://schemas.microsoft.com/office/drawing/2016/ink" xmlns:am3d="http://schemas.microsoft.com/office/drawing/2017/model3d" xmlns:o="urn:schemas-microsoft-com:office:office" xmlns:r="http://schemas.openxmlformats.org/officeDocument/2006/relationships" xmlns:m="http://schemas.openxmlformats.org/officeDocument/2006/math" xmlns:v="urn:schemas-microsoft-com:vml" xmlns:wp14="http://schemas.microsoft.com/office/word/2010/wordprocessingDrawing" xmlns:wp="http://schemas.openxmlformats.org/drawingml/2006/wordprocessingDrawing" xmlns:w10="urn:schemas-microsoft-com:office:word" xmlns:w="http://schemas.openxmlformats.org/wordprocessingml/2006/main" xmlns:w14="http://schemas.microsoft.com/office/word/2010/wordml" xmlns:w15="http://schemas.microsoft.com/office/word/2012/wordml" xmlns:w16cex="http://schemas.microsoft.com/office/word/2018/wordml/cex" xmlns:w16cid="http://schemas.microsoft.com/office/word/2016/wordml/cid" xmlns:w16="http://schemas.microsoft.com/office/word/2018/wordml" xmlns:w16se="http://schemas.microsoft.com/office/word/2015/wordml/symex" xmlns:wpg="http://schemas.microsoft.com/office/word/2010/wordprocessingGroup" xmlns:wpi="http://schemas.microsoft.com/office/word/2010/wordprocessingInk" xmlns:wne="http://schemas.microsoft.com/office/word/2006/wordml" xmlns:wps="http://schemas.microsoft.com/office/word/2010/wordprocessingShape" mc:Ignorable="w14 w15 w16se w16cid w16 w16cex wp14">
+  <w:p>
+    <w:pPr>
+      <w:pStyle w:val="Header"/>
+      <w:tabs>
+        <w:tab w:val="clear" w:pos="4680"/>
+      </w:tabs>
+    </w:pPr>
+    <w:r>
+      <w:t>Erik Cohen</w:t>
+    </w:r>
+    <w:r>
+      <w:tab/>
+    </w:r>
+    <w:r>
+      <w:t xml:space="preserve">C950 – </w:t>
+    </w:r>
+    <w:r>
+      <w:t>Data Structures and Algorithms II</w:t>
+    </w:r>
+  </w:p>
+  <w:p>
+    <w:pPr>
+      <w:pStyle w:val="Header"/>
+      <w:tabs>
+        <w:tab w:val="clear" w:pos="4680"/>
+      </w:tabs>
+    </w:pPr>
+    <w:r>
+      <w:t>Student #</w:t>
+    </w:r>
+    <w:r>
+      <w:t>000915169</w:t>
+    </w:r>
+    <w:r>
+      <w:tab/>
+    </w:r>
+    <w:r>
+      <w:t>Nov/18/20</w:t>
+    </w:r>
+  </w:p>
+  <w:p>
+    <w:pPr>
+      <w:pStyle w:val="Header"/>
+      <w:tabs>
+        <w:tab w:val="clear" w:pos="4680"/>
+      </w:tabs>
+    </w:pPr>
+  </w:p>
+</w:hdr>
+</file>
+
 <file path=word/numbering.xml><?xml version="1.0" encoding="utf-8"?>
 <w:numbering xmlns:wpc="http://schemas.microsoft.com/office/word/2010/wordprocessingCanvas" xmlns:cx="http://schemas.microsoft.com/office/drawing/2014/chartex" xmlns:cx1="http://schemas.microsoft.com/office/drawing/2015/9/8/chartex" xmlns:cx2="http://schemas.microsoft.com/office/drawing/2015/10/21/chartex" xmlns:cx3="http://schemas.microsoft.com/office/drawing/2016/5/9/chartex" xmlns:cx4="http://schemas.microsoft.com/office/drawing/2016/5/10/chartex" xmlns:cx5="http://schemas.microsoft.com/office/drawing/2016/5/11/chartex" xmlns:cx6="http://schemas.microsoft.com/office/drawing/2016/5/12/chartex" xmlns:cx7="http://schemas.microsoft.com/office/drawing/2016/5/13/chartex" xmlns:cx8="http://schemas.microsoft.com/office/drawing/2016/5/14/chartex" xmlns:mc="http://schemas.openxmlformats.org/markup-compatibility/2006" xmlns:aink="http://schemas.microsoft.com/office/drawing/2016/ink" xmlns:am3d="http://schemas.microsoft.com/office/drawing/2017/model3d" xmlns:o="urn:schemas-microsoft-com:office:office" xmlns:r="http://schemas.openxmlformats.org/officeDocument/2006/relationships" xmlns:m="http://schemas.openxmlformats.org/officeDocument/2006/math" xmlns:v="urn:schemas-microsoft-com:vml" xmlns:wp14="http://schemas.microsoft.com/office/word/2010/wordprocessingDrawing" xmlns:wp="http://schemas.openxmlformats.org/drawingml/2006/wordprocessingDrawing" xmlns:w10="urn:schemas-microsoft-com:office:word" xmlns:w="http://schemas.openxmlformats.org/wordprocessingml/2006/main" xmlns:w14="http://schemas.microsoft.com/office/word/2010/wordml" xmlns:w15="http://schemas.microsoft.com/office/word/2012/wordml" xmlns:w16cex="http://schemas.microsoft.com/office/word/2018/wordml/cex" xmlns:w16cid="http://schemas.microsoft.com/office/word/2016/wordml/cid" xmlns:w16="http://schemas.microsoft.com/office/word/2018/wordml" xmlns:w16se="http://schemas.microsoft.com/office/word/2015/wordml/symex" xmlns:wpg="http://schemas.microsoft.com/office/word/2010/wordprocessingGroup" xmlns:wpi="http://schemas.microsoft.com/office/word/2010/wordprocessingInk" xmlns:wne="http://schemas.microsoft.com/office/word/2006/wordml" xmlns:wps="http://schemas.microsoft.com/office/word/2010/wordprocessingShape" mc:Ignorable="w14 w15 w16se w16cid w16 w16cex wp14">
   <w:abstractNum w:abstractNumId="0" w15:restartNumberingAfterBreak="0">
@@ -1221,6 +2013,119 @@
       <w:pPr>
         <w:ind w:left="6480" w:hanging="180"/>
       </w:pPr>
+    </w:lvl>
+  </w:abstractNum>
+  <w:abstractNum w:abstractNumId="7" w15:restartNumberingAfterBreak="0">
+    <w:nsid w:val="7D7B29A0"/>
+    <w:multiLevelType w:val="hybridMultilevel"/>
+    <w:tmpl w:val="1E9A5E36"/>
+    <w:lvl w:ilvl="0" w:tplc="04090001">
+      <w:start w:val="1"/>
+      <w:numFmt w:val="bullet"/>
+      <w:lvlText w:val=""/>
+      <w:lvlJc w:val="left"/>
+      <w:pPr>
+        <w:ind w:left="720" w:hanging="360"/>
+      </w:pPr>
+      <w:rPr>
+        <w:rFonts w:ascii="Symbol" w:hAnsi="Symbol" w:hint="default"/>
+      </w:rPr>
+    </w:lvl>
+    <w:lvl w:ilvl="1" w:tplc="04090003" w:tentative="1">
+      <w:start w:val="1"/>
+      <w:numFmt w:val="bullet"/>
+      <w:lvlText w:val="o"/>
+      <w:lvlJc w:val="left"/>
+      <w:pPr>
+        <w:ind w:left="1440" w:hanging="360"/>
+      </w:pPr>
+      <w:rPr>
+        <w:rFonts w:ascii="Courier New" w:hAnsi="Courier New" w:cs="Courier New" w:hint="default"/>
+      </w:rPr>
+    </w:lvl>
+    <w:lvl w:ilvl="2" w:tplc="04090005" w:tentative="1">
+      <w:start w:val="1"/>
+      <w:numFmt w:val="bullet"/>
+      <w:lvlText w:val=""/>
+      <w:lvlJc w:val="left"/>
+      <w:pPr>
+        <w:ind w:left="2160" w:hanging="360"/>
+      </w:pPr>
+      <w:rPr>
+        <w:rFonts w:ascii="Wingdings" w:hAnsi="Wingdings" w:hint="default"/>
+      </w:rPr>
+    </w:lvl>
+    <w:lvl w:ilvl="3" w:tplc="04090001" w:tentative="1">
+      <w:start w:val="1"/>
+      <w:numFmt w:val="bullet"/>
+      <w:lvlText w:val=""/>
+      <w:lvlJc w:val="left"/>
+      <w:pPr>
+        <w:ind w:left="2880" w:hanging="360"/>
+      </w:pPr>
+      <w:rPr>
+        <w:rFonts w:ascii="Symbol" w:hAnsi="Symbol" w:hint="default"/>
+      </w:rPr>
+    </w:lvl>
+    <w:lvl w:ilvl="4" w:tplc="04090003" w:tentative="1">
+      <w:start w:val="1"/>
+      <w:numFmt w:val="bullet"/>
+      <w:lvlText w:val="o"/>
+      <w:lvlJc w:val="left"/>
+      <w:pPr>
+        <w:ind w:left="3600" w:hanging="360"/>
+      </w:pPr>
+      <w:rPr>
+        <w:rFonts w:ascii="Courier New" w:hAnsi="Courier New" w:cs="Courier New" w:hint="default"/>
+      </w:rPr>
+    </w:lvl>
+    <w:lvl w:ilvl="5" w:tplc="04090005" w:tentative="1">
+      <w:start w:val="1"/>
+      <w:numFmt w:val="bullet"/>
+      <w:lvlText w:val=""/>
+      <w:lvlJc w:val="left"/>
+      <w:pPr>
+        <w:ind w:left="4320" w:hanging="360"/>
+      </w:pPr>
+      <w:rPr>
+        <w:rFonts w:ascii="Wingdings" w:hAnsi="Wingdings" w:hint="default"/>
+      </w:rPr>
+    </w:lvl>
+    <w:lvl w:ilvl="6" w:tplc="04090001" w:tentative="1">
+      <w:start w:val="1"/>
+      <w:numFmt w:val="bullet"/>
+      <w:lvlText w:val=""/>
+      <w:lvlJc w:val="left"/>
+      <w:pPr>
+        <w:ind w:left="5040" w:hanging="360"/>
+      </w:pPr>
+      <w:rPr>
+        <w:rFonts w:ascii="Symbol" w:hAnsi="Symbol" w:hint="default"/>
+      </w:rPr>
+    </w:lvl>
+    <w:lvl w:ilvl="7" w:tplc="04090003" w:tentative="1">
+      <w:start w:val="1"/>
+      <w:numFmt w:val="bullet"/>
+      <w:lvlText w:val="o"/>
+      <w:lvlJc w:val="left"/>
+      <w:pPr>
+        <w:ind w:left="5760" w:hanging="360"/>
+      </w:pPr>
+      <w:rPr>
+        <w:rFonts w:ascii="Courier New" w:hAnsi="Courier New" w:cs="Courier New" w:hint="default"/>
+      </w:rPr>
+    </w:lvl>
+    <w:lvl w:ilvl="8" w:tplc="04090005" w:tentative="1">
+      <w:start w:val="1"/>
+      <w:numFmt w:val="bullet"/>
+      <w:lvlText w:val=""/>
+      <w:lvlJc w:val="left"/>
+      <w:pPr>
+        <w:ind w:left="6480" w:hanging="360"/>
+      </w:pPr>
+      <w:rPr>
+        <w:rFonts w:ascii="Wingdings" w:hAnsi="Wingdings" w:hint="default"/>
+      </w:rPr>
     </w:lvl>
   </w:abstractNum>
   <w:num w:numId="1">
@@ -1243,6 +2148,9 @@
   </w:num>
   <w:num w:numId="7">
     <w:abstractNumId w:val="0"/>
+  </w:num>
+  <w:num w:numId="8">
+    <w:abstractNumId w:val="7"/>
   </w:num>
 </w:numbering>
 </file>
@@ -1707,6 +2615,62 @@
       <w:u w:val="single"/>
     </w:rPr>
   </w:style>
+  <w:style w:type="paragraph" w:styleId="Header">
+    <w:name w:val="header"/>
+    <w:basedOn w:val="Normal"/>
+    <w:link w:val="HeaderChar"/>
+    <w:uiPriority w:val="99"/>
+    <w:unhideWhenUsed/>
+    <w:rsid w:val="0041372D"/>
+    <w:pPr>
+      <w:tabs>
+        <w:tab w:val="center" w:pos="4680"/>
+        <w:tab w:val="right" w:pos="9360"/>
+      </w:tabs>
+      <w:spacing w:after="0" w:line="240" w:lineRule="auto"/>
+    </w:pPr>
+  </w:style>
+  <w:style w:type="character" w:customStyle="1" w:styleId="HeaderChar">
+    <w:name w:val="Header Char"/>
+    <w:basedOn w:val="DefaultParagraphFont"/>
+    <w:link w:val="Header"/>
+    <w:uiPriority w:val="99"/>
+    <w:rsid w:val="0041372D"/>
+    <w:rPr>
+      <w:rFonts w:eastAsiaTheme="minorEastAsia"/>
+      <w:sz w:val="22"/>
+      <w:szCs w:val="22"/>
+      <w:lang w:val="en-US" w:eastAsia="ja-JP" w:bidi="ar-SA"/>
+    </w:rPr>
+  </w:style>
+  <w:style w:type="paragraph" w:styleId="Footer">
+    <w:name w:val="footer"/>
+    <w:basedOn w:val="Normal"/>
+    <w:link w:val="FooterChar"/>
+    <w:uiPriority w:val="99"/>
+    <w:unhideWhenUsed/>
+    <w:rsid w:val="0041372D"/>
+    <w:pPr>
+      <w:tabs>
+        <w:tab w:val="center" w:pos="4680"/>
+        <w:tab w:val="right" w:pos="9360"/>
+      </w:tabs>
+      <w:spacing w:after="0" w:line="240" w:lineRule="auto"/>
+    </w:pPr>
+  </w:style>
+  <w:style w:type="character" w:customStyle="1" w:styleId="FooterChar">
+    <w:name w:val="Footer Char"/>
+    <w:basedOn w:val="DefaultParagraphFont"/>
+    <w:link w:val="Footer"/>
+    <w:uiPriority w:val="99"/>
+    <w:rsid w:val="0041372D"/>
+    <w:rPr>
+      <w:rFonts w:eastAsiaTheme="minorEastAsia"/>
+      <w:sz w:val="22"/>
+      <w:szCs w:val="22"/>
+      <w:lang w:val="en-US" w:eastAsia="ja-JP" w:bidi="ar-SA"/>
+    </w:rPr>
+  </w:style>
 </w:styles>
 </file>
 

</xml_diff>

<commit_message>
Made Adjustments to document to attempt submission 2
</commit_message>
<xml_diff>
--- a/Report.docx
+++ b/Report.docx
@@ -57,18 +57,10 @@
         <w:t xml:space="preserve"> the Python programming language to develop an effective and efficient solution for the traveling salesman problem (TSP)</w:t>
       </w:r>
       <w:r>
-        <w:t xml:space="preserve"> which Wikipedia defines </w:t>
-      </w:r>
-      <w:proofErr w:type="gramStart"/>
-      <w:r>
-        <w:t xml:space="preserve">as </w:t>
-      </w:r>
-      <w:r>
-        <w:t xml:space="preserve"> the</w:t>
-      </w:r>
-      <w:proofErr w:type="gramEnd"/>
-      <w:r>
-        <w:t xml:space="preserve"> following question: "Given a list of cities and the distances between each pair of cities, what is the shortest possible route that visits each city exactly once and returns to the origin city?"</w:t>
+        <w:t xml:space="preserve"> which Wikipedia defines as </w:t>
+      </w:r>
+      <w:r>
+        <w:t>the following question: "Given a list of cities and the distances between each pair of cities, what is the shortest possible route that visits each city exactly once and returns to the origin city?"</w:t>
       </w:r>
       <w:r>
         <w:t xml:space="preserve"> </w:t>
@@ -136,7 +128,10 @@
         </w:numPr>
       </w:pPr>
       <w:r>
-        <w:t xml:space="preserve">Truck load limitation </w:t>
+        <w:t>Truckload</w:t>
+      </w:r>
+      <w:r>
+        <w:t xml:space="preserve"> limitation </w:t>
       </w:r>
     </w:p>
     <w:p>
@@ -172,7 +167,16 @@
         </w:numPr>
       </w:pPr>
       <w:r>
-        <w:t>One package has the wrong address assigned and must be fixed at 10:20am</w:t>
+        <w:t xml:space="preserve">One package has the wrong address assigned and must be fixed </w:t>
+      </w:r>
+      <w:r>
+        <w:t>after</w:t>
+      </w:r>
+      <w:r>
+        <w:t xml:space="preserve"> </w:t>
+      </w:r>
+      <w:r>
+        <w:t>10:20 am</w:t>
       </w:r>
     </w:p>
     <w:p>
@@ -225,7 +229,13 @@
         </w:numPr>
       </w:pPr>
       <w:r>
-        <w:t>csv_import: imports all the data from the csv’s provided</w:t>
+        <w:t xml:space="preserve">csv_import: imports all the data from the </w:t>
+      </w:r>
+      <w:r>
+        <w:t>CSV's</w:t>
+      </w:r>
+      <w:r>
+        <w:t xml:space="preserve"> provided</w:t>
       </w:r>
     </w:p>
     <w:p>
@@ -237,7 +247,7 @@
         </w:numPr>
       </w:pPr>
       <w:r>
-        <w:t>Config: Contains all the global variables for the application</w:t>
+        <w:t>Config: Contains all global variables for the application</w:t>
       </w:r>
     </w:p>
     <w:p>
@@ -249,7 +259,13 @@
         </w:numPr>
       </w:pPr>
       <w:r>
-        <w:t>Truck: represents a single truck which follows a route.</w:t>
+        <w:t xml:space="preserve">Truck: represents a single truck </w:t>
+      </w:r>
+      <w:r>
+        <w:t>that</w:t>
+      </w:r>
+      <w:r>
+        <w:t xml:space="preserve"> follows a route.</w:t>
       </w:r>
     </w:p>
     <w:p>
@@ -318,7 +334,13 @@
         <w:t>CLI:</w:t>
       </w:r>
       <w:r>
-        <w:t xml:space="preserve"> The Command line Interface which presents the user with options and reports</w:t>
+        <w:t xml:space="preserve"> The </w:t>
+      </w:r>
+      <w:r>
+        <w:t>Command-line</w:t>
+      </w:r>
+      <w:r>
+        <w:t xml:space="preserve"> Interface which presents the user with options and reports</w:t>
       </w:r>
     </w:p>
     <w:p>
@@ -342,7 +364,13 @@
         </w:numPr>
       </w:pPr>
       <w:r>
-        <w:t>Distance: A class which calculates the distances of routes and between two deliveries/locations.</w:t>
+        <w:t xml:space="preserve">Distance: A class </w:t>
+      </w:r>
+      <w:r>
+        <w:t>that</w:t>
+      </w:r>
+      <w:r>
+        <w:t xml:space="preserve"> calculates the distances of routes and between two deliveries/locations.</w:t>
       </w:r>
     </w:p>
     <w:p>
@@ -354,7 +382,13 @@
         </w:numPr>
       </w:pPr>
       <w:r>
-        <w:t>HashTable: A custom hash map class which is used instead of the python dictionary.</w:t>
+        <w:t xml:space="preserve">HashTable: A custom hash map class </w:t>
+      </w:r>
+      <w:r>
+        <w:t>that</w:t>
+      </w:r>
+      <w:r>
+        <w:t xml:space="preserve"> is used instead of the python dictionary.</w:t>
       </w:r>
     </w:p>
     <w:p>
@@ -383,7 +417,13 @@
         <w:t>brute force</w:t>
       </w:r>
       <w:r>
-        <w:t xml:space="preserve"> method which </w:t>
+        <w:t xml:space="preserve"> method </w:t>
+      </w:r>
+      <w:r>
+        <w:t>that</w:t>
+      </w:r>
+      <w:r>
+        <w:t xml:space="preserve"> </w:t>
       </w:r>
       <w:r>
         <w:t>tried</w:t>
@@ -448,6 +488,36 @@
       <w:r>
         <w:t>.</w:t>
       </w:r>
+    </w:p>
+    <w:p>
+      <w:pPr>
+        <w:spacing w:after="0" w:line="240" w:lineRule="auto"/>
+        <w:rPr>
+          <w:rFonts w:ascii="Arial" w:eastAsia="Times New Roman" w:hAnsi="Arial" w:cs="Arial"/>
+          <w:b/>
+          <w:bCs/>
+          <w:color w:val="333333"/>
+          <w:sz w:val="21"/>
+          <w:szCs w:val="21"/>
+          <w:shd w:val="clear" w:color="auto" w:fill="FFFFFF"/>
+          <w:lang w:eastAsia="en-US" w:bidi="he-IL"/>
+        </w:rPr>
+      </w:pPr>
+    </w:p>
+    <w:p>
+      <w:pPr>
+        <w:spacing w:after="0" w:line="240" w:lineRule="auto"/>
+        <w:rPr>
+          <w:rFonts w:ascii="Arial" w:eastAsia="Times New Roman" w:hAnsi="Arial" w:cs="Arial"/>
+          <w:b/>
+          <w:bCs/>
+          <w:color w:val="333333"/>
+          <w:sz w:val="21"/>
+          <w:szCs w:val="21"/>
+          <w:shd w:val="clear" w:color="auto" w:fill="FFFFFF"/>
+          <w:lang w:eastAsia="en-US" w:bidi="he-IL"/>
+        </w:rPr>
+      </w:pPr>
     </w:p>
     <w:p>
       <w:pPr>
@@ -802,6 +872,7 @@
       </w:r>
       <w:r>
         <w:rPr>
+          <w:noProof/>
           <w:lang w:val="en-CO"/>
         </w:rPr>
         <mc:AlternateContent>
@@ -909,6 +980,7 @@
       </w:r>
       <w:r>
         <w:rPr>
+          <w:noProof/>
           <w:lang w:val="en-CO"/>
         </w:rPr>
         <mc:AlternateContent>
@@ -1014,6 +1086,7 @@
       </w:r>
       <w:r>
         <w:rPr>
+          <w:noProof/>
           <w:lang w:val="en-CO"/>
         </w:rPr>
         <mc:AlternateContent>
@@ -1119,6 +1192,7 @@
       </w:r>
       <w:r>
         <w:rPr>
+          <w:noProof/>
           <w:lang w:val="en-CO"/>
         </w:rPr>
         <mc:AlternateContent>
@@ -1224,6 +1298,7 @@
       </w:r>
       <w:r>
         <w:rPr>
+          <w:noProof/>
           <w:lang w:val="en-CO"/>
         </w:rPr>
         <mc:AlternateContent>
@@ -1329,6 +1404,7 @@
       </w:r>
       <w:r>
         <w:rPr>
+          <w:noProof/>
           <w:lang w:val="en-CO"/>
         </w:rPr>
         <mc:AlternateContent>
@@ -1434,6 +1510,7 @@
       </w:r>
       <w:r>
         <w:rPr>
+          <w:noProof/>
           <w:lang w:val="en-CO"/>
         </w:rPr>
         <mc:AlternateContent>
@@ -1506,6 +1583,7 @@
       </w:r>
       <w:r>
         <w:rPr>
+          <w:noProof/>
           <w:lang w:val="en-CO"/>
         </w:rPr>
         <mc:AlternateContent>
@@ -1611,6 +1689,7 @@
       </w:r>
       <w:r>
         <w:rPr>
+          <w:noProof/>
           <w:lang w:val="en-CO"/>
         </w:rPr>
         <mc:AlternateContent>
@@ -1823,6 +1902,7 @@
     <w:p>
       <w:r>
         <w:rPr>
+          <w:noProof/>
           <w:lang w:val="en-CO"/>
         </w:rPr>
         <mc:AlternateContent>
@@ -1895,6 +1975,7 @@
       </w:r>
       <w:r>
         <w:rPr>
+          <w:noProof/>
           <w:lang w:val="en-CO"/>
         </w:rPr>
         <mc:AlternateContent>
@@ -2002,6 +2083,7 @@
       </w:r>
       <w:r>
         <w:rPr>
+          <w:noProof/>
           <w:lang w:val="en-CO"/>
         </w:rPr>
         <mc:AlternateContent>
@@ -2107,6 +2189,7 @@
       </w:r>
       <w:r>
         <w:rPr>
+          <w:noProof/>
           <w:lang w:val="en-CO"/>
         </w:rPr>
         <mc:AlternateContent>
@@ -2212,6 +2295,7 @@
       </w:r>
       <w:r>
         <w:rPr>
+          <w:noProof/>
           <w:lang w:val="en-CO"/>
         </w:rPr>
         <mc:AlternateContent>
@@ -2317,6 +2401,7 @@
       </w:r>
       <w:r>
         <w:rPr>
+          <w:noProof/>
           <w:lang w:val="en-CO"/>
         </w:rPr>
         <mc:AlternateContent>
@@ -2422,6 +2507,7 @@
       </w:r>
       <w:r>
         <w:rPr>
+          <w:noProof/>
           <w:lang w:val="en-CO"/>
         </w:rPr>
         <mc:AlternateContent>
@@ -2527,6 +2613,7 @@
       </w:r>
       <w:r>
         <w:rPr>
+          <w:noProof/>
           <w:lang w:val="en-CO"/>
         </w:rPr>
         <mc:AlternateContent>
@@ -2632,6 +2719,7 @@
       </w:r>
       <w:r>
         <w:rPr>
+          <w:noProof/>
           <w:lang w:val="en-CO"/>
         </w:rPr>
         <mc:AlternateContent>
@@ -2737,6 +2825,7 @@
       </w:r>
       <w:r>
         <w:rPr>
+          <w:noProof/>
           <w:lang w:val="en-CO"/>
         </w:rPr>
         <mc:AlternateContent>
@@ -2842,6 +2931,7 @@
       </w:r>
       <w:r>
         <w:rPr>
+          <w:noProof/>
           <w:lang w:val="en-CO"/>
         </w:rPr>
         <mc:AlternateContent>
@@ -2949,6 +3039,7 @@
       </w:r>
       <w:r>
         <w:rPr>
+          <w:noProof/>
           <w:lang w:val="en-CO"/>
         </w:rPr>
         <mc:AlternateContent>
@@ -3993,7 +4084,13 @@
     <w:p/>
     <w:p>
       <w:r>
-        <w:t>Deliveries are composed of Packages grouped by locations.</w:t>
+        <w:t xml:space="preserve">Deliveries are composed of Packages grouped by </w:t>
+      </w:r>
+      <w:r>
+        <w:t>location</w:t>
+      </w:r>
+      <w:r>
+        <w:t>.</w:t>
       </w:r>
       <w:r>
         <w:br/>
@@ -4016,7 +4113,42 @@
           <w:b/>
           <w:bCs/>
         </w:rPr>
-        <w:t>Logic of Algorithm Applied</w:t>
+        <w:t>The logic</w:t>
+      </w:r>
+      <w:r>
+        <w:rPr>
+          <w:b/>
+          <w:bCs/>
+        </w:rPr>
+        <w:t xml:space="preserve"> of </w:t>
+      </w:r>
+      <w:r>
+        <w:rPr>
+          <w:b/>
+          <w:bCs/>
+        </w:rPr>
+        <w:t xml:space="preserve">the </w:t>
+      </w:r>
+      <w:r>
+        <w:rPr>
+          <w:b/>
+          <w:bCs/>
+        </w:rPr>
+        <w:t>Applied</w:t>
+      </w:r>
+      <w:r>
+        <w:rPr>
+          <w:b/>
+          <w:bCs/>
+        </w:rPr>
+        <w:t xml:space="preserve"> </w:t>
+      </w:r>
+      <w:r>
+        <w:rPr>
+          <w:b/>
+          <w:bCs/>
+        </w:rPr>
+        <w:t xml:space="preserve">Algorithm </w:t>
       </w:r>
     </w:p>
     <w:p>
@@ -4026,7 +4158,6 @@
       <w:r>
         <w:t xml:space="preserve"> </w:t>
       </w:r>
-      <w:proofErr w:type="spellStart"/>
       <w:r>
         <w:rPr>
           <w:b/>
@@ -4034,7 +4165,6 @@
         </w:rPr>
         <w:t>distribute_deliveries_to_trucks</w:t>
       </w:r>
-      <w:proofErr w:type="spellEnd"/>
       <w:r>
         <w:t xml:space="preserve"> and the</w:t>
       </w:r>
@@ -4045,7 +4175,6 @@
         </w:rPr>
         <w:t xml:space="preserve"> </w:t>
       </w:r>
-      <w:proofErr w:type="spellStart"/>
       <w:r>
         <w:rPr>
           <w:b/>
@@ -4053,7 +4182,6 @@
         </w:rPr>
         <w:t>added_distance</w:t>
       </w:r>
-      <w:proofErr w:type="spellEnd"/>
       <w:r>
         <w:rPr>
           <w:b/>
@@ -4081,17 +4209,22 @@
         <w:t xml:space="preserve"> </w:t>
       </w:r>
       <w:r>
-        <w:t>class performs this procedure with the following pseudocode.</w:t>
-      </w:r>
-    </w:p>
-    <w:p>
-      <w:pPr>
-        <w:rPr>
-          <w:b/>
-          <w:bCs/>
-        </w:rPr>
-      </w:pPr>
-      <w:proofErr w:type="spellStart"/>
+        <w:t xml:space="preserve">class </w:t>
+      </w:r>
+      <w:r>
+        <w:t>perform</w:t>
+      </w:r>
+      <w:r>
+        <w:t xml:space="preserve"> this procedure with the following pseudocode.</w:t>
+      </w:r>
+    </w:p>
+    <w:p>
+      <w:pPr>
+        <w:rPr>
+          <w:b/>
+          <w:bCs/>
+        </w:rPr>
+      </w:pPr>
       <w:r>
         <w:rPr>
           <w:b/>
@@ -4099,7 +4232,6 @@
         </w:rPr>
         <w:t>distribute_deliveries_to_trucks</w:t>
       </w:r>
-      <w:proofErr w:type="spellEnd"/>
       <w:r>
         <w:rPr>
           <w:b/>
@@ -4210,23 +4342,7 @@
           <w:b/>
           <w:bCs/>
         </w:rPr>
-        <w:t xml:space="preserve">oop through each Delivery and call the </w:t>
-      </w:r>
-      <w:proofErr w:type="spellStart"/>
-      <w:r>
-        <w:rPr>
-          <w:b/>
-          <w:bCs/>
-        </w:rPr>
-        <w:t>added_distance</w:t>
-      </w:r>
-      <w:proofErr w:type="spellEnd"/>
-      <w:r>
-        <w:rPr>
-          <w:b/>
-          <w:bCs/>
-        </w:rPr>
-        <w:t xml:space="preserve"> method</w:t>
+        <w:t>oop through each Delivery and call the added_distance method</w:t>
       </w:r>
       <w:r>
         <w:t xml:space="preserve"> </w:t>
@@ -4426,7 +4542,6 @@
       <w:r>
         <w:t xml:space="preserve">The </w:t>
       </w:r>
-      <w:proofErr w:type="spellStart"/>
       <w:r>
         <w:rPr>
           <w:b/>
@@ -4434,13 +4549,36 @@
         </w:rPr>
         <w:t>added_distance</w:t>
       </w:r>
-      <w:proofErr w:type="spellEnd"/>
-      <w:r>
-        <w:t xml:space="preserve"> function will check to make sure all packages arrive to destination before deadline when returning a route and index</w:t>
+      <w:r>
+        <w:t xml:space="preserve"> function will check to make sure all packages arrive </w:t>
+      </w:r>
+      <w:r>
+        <w:t>at</w:t>
+      </w:r>
+      <w:r>
+        <w:t xml:space="preserve"> </w:t>
+      </w:r>
+      <w:r>
+        <w:t xml:space="preserve">its’ </w:t>
+      </w:r>
+      <w:r>
+        <w:t xml:space="preserve">destination before </w:t>
+      </w:r>
+      <w:r>
+        <w:t xml:space="preserve">the </w:t>
+      </w:r>
+      <w:r>
+        <w:t>deadline when returning a route and index</w:t>
       </w:r>
       <w:r>
         <w:br/>
-        <w:t xml:space="preserve">If no options were found to meet </w:t>
+        <w:t xml:space="preserve">If no options </w:t>
+      </w:r>
+      <w:r>
+        <w:t>are</w:t>
+      </w:r>
+      <w:r>
+        <w:t xml:space="preserve"> found to meet </w:t>
       </w:r>
       <w:r>
         <w:t>these criteria</w:t>
@@ -4469,14 +4607,7 @@
           <w:b/>
           <w:bCs/>
         </w:rPr>
-        <w:t xml:space="preserve"> and </w:t>
-      </w:r>
-      <w:r>
-        <w:rPr>
-          <w:b/>
-          <w:bCs/>
-        </w:rPr>
-        <w:t>Packages which must be on the same truck</w:t>
+        <w:t xml:space="preserve"> and Packages which must be on the same truck</w:t>
       </w:r>
       <w:r>
         <w:rPr>
@@ -4488,21 +4619,12 @@
       <w:r>
         <w:t xml:space="preserve">The </w:t>
       </w:r>
-      <w:proofErr w:type="spellStart"/>
-      <w:r>
-        <w:rPr>
-          <w:b/>
-          <w:bCs/>
-        </w:rPr>
-        <w:t>distribute_deliveries_to_trucks</w:t>
-      </w:r>
-      <w:proofErr w:type="spellEnd"/>
-      <w:r>
-        <w:rPr>
-          <w:b/>
-          <w:bCs/>
-        </w:rPr>
-        <w:t xml:space="preserve"> </w:t>
+      <w:r>
+        <w:rPr>
+          <w:b/>
+          <w:bCs/>
+        </w:rPr>
+        <w:t xml:space="preserve">distribute_deliveries_to_trucks </w:t>
       </w:r>
       <w:r>
         <w:t>method</w:t>
@@ -4553,21 +4675,12 @@
       <w:r>
         <w:t xml:space="preserve">The Truck class has a property of </w:t>
       </w:r>
-      <w:proofErr w:type="spellStart"/>
-      <w:r>
-        <w:rPr>
-          <w:b/>
-          <w:bCs/>
-        </w:rPr>
-        <w:t>max_speed</w:t>
-      </w:r>
-      <w:proofErr w:type="spellEnd"/>
-      <w:r>
-        <w:rPr>
-          <w:b/>
-          <w:bCs/>
-        </w:rPr>
-        <w:t xml:space="preserve"> </w:t>
+      <w:r>
+        <w:rPr>
+          <w:b/>
+          <w:bCs/>
+        </w:rPr>
+        <w:t xml:space="preserve">max_speed </w:t>
       </w:r>
       <w:r>
         <w:t>which is used to calculate how many miles were traveling during a specified time frame.</w:t>
@@ -4587,7 +4700,14 @@
           <w:bCs/>
         </w:rPr>
         <w:lastRenderedPageBreak/>
-        <w:t>Truck load limitation</w:t>
+        <w:t>Truckload</w:t>
+      </w:r>
+      <w:r>
+        <w:rPr>
+          <w:b/>
+          <w:bCs/>
+        </w:rPr>
+        <w:t xml:space="preserve"> limitation</w:t>
       </w:r>
       <w:r>
         <w:rPr>
@@ -4616,7 +4736,7 @@
         <w:t xml:space="preserve"> </w:t>
       </w:r>
       <w:r>
-        <w:t>method which calculates to see if a truck has enough space for a delivery before doing any additional assertions and calculations.</w:t>
+        <w:t>method which calculates to see if a truck has enough space for delivery before doing any additional assertions and calculations.</w:t>
       </w:r>
     </w:p>
     <w:p>
@@ -4632,7 +4752,21 @@
           <w:b/>
           <w:bCs/>
         </w:rPr>
-        <w:t>Two Trucks at one time.</w:t>
+        <w:t xml:space="preserve">Two Trucks at </w:t>
+      </w:r>
+      <w:r>
+        <w:rPr>
+          <w:b/>
+          <w:bCs/>
+        </w:rPr>
+        <w:t>a</w:t>
+      </w:r>
+      <w:r>
+        <w:rPr>
+          <w:b/>
+          <w:bCs/>
+        </w:rPr>
+        <w:t xml:space="preserve"> time.</w:t>
       </w:r>
       <w:r>
         <w:rPr>
@@ -4642,11 +4776,28 @@
         <w:br/>
       </w:r>
       <w:r>
-        <w:t>The main program loop will check to see if a truck has completed its’ route and it is past 10:20am.</w:t>
+        <w:t xml:space="preserve">The main program loop will check to see if a truck has completed its’ route and it is past </w:t>
+      </w:r>
+      <w:r>
+        <w:t>10:20 am</w:t>
+      </w:r>
+      <w:r>
+        <w:t>.</w:t>
       </w:r>
       <w:r>
         <w:br/>
-        <w:t>Then it will dispatch Truck 3 and start its route.</w:t>
+      </w:r>
+      <w:r>
+        <w:t>I</w:t>
+      </w:r>
+      <w:r>
+        <w:t xml:space="preserve">t will </w:t>
+      </w:r>
+      <w:r>
+        <w:t xml:space="preserve">then </w:t>
+      </w:r>
+      <w:r>
+        <w:t>dispatch Truck 3 and start its route.</w:t>
       </w:r>
     </w:p>
     <w:p>
@@ -4752,7 +4903,19 @@
         <w:br/>
       </w:r>
       <w:r>
-        <w:t>If the user were to need additional trucks another truck can be easily added and dispatched.</w:t>
+        <w:t>If the user were to need additional trucks</w:t>
+      </w:r>
+      <w:r>
+        <w:t>,</w:t>
+      </w:r>
+      <w:r>
+        <w:t xml:space="preserve"> another truck </w:t>
+      </w:r>
+      <w:r>
+        <w:t>could</w:t>
+      </w:r>
+      <w:r>
+        <w:t xml:space="preserve"> be easily added and dispatched.</w:t>
       </w:r>
       <w:r>
         <w:t xml:space="preserve"> </w:t>
@@ -4768,14 +4931,7 @@
           <w:b/>
           <w:bCs/>
         </w:rPr>
-        <w:t>E</w:t>
-      </w:r>
-      <w:r>
-        <w:rPr>
-          <w:b/>
-          <w:bCs/>
-        </w:rPr>
-        <w:t>fficiency and maintainability of the software.</w:t>
+        <w:t>Efficiency and maintainability of the software.</w:t>
       </w:r>
       <w:r>
         <w:rPr>
@@ -4785,7 +4941,13 @@
         <w:br/>
       </w:r>
       <w:r>
-        <w:t xml:space="preserve">The application is split into logical files which individually handle each aspect of the structure of the application. </w:t>
+        <w:t xml:space="preserve">The application is split into logical files </w:t>
+      </w:r>
+      <w:r>
+        <w:t>that</w:t>
+      </w:r>
+      <w:r>
+        <w:t xml:space="preserve"> individually handle each aspect of the structure of the application. </w:t>
       </w:r>
       <w:r>
         <w:t>Each method is commented to be able to easily follow the lifecycle of the application.</w:t>
@@ -4794,7 +4956,10 @@
         <w:br/>
       </w:r>
       <w:r>
-        <w:t xml:space="preserve">In order to make changes and make sure the results are as expected the future developer can rely on the Debug Class to output a </w:t>
+        <w:t>To</w:t>
+      </w:r>
+      <w:r>
+        <w:t xml:space="preserve"> make changes and make sure the results are as expected the future developer can rely on the Debug Class to output a </w:t>
       </w:r>
       <w:r>
         <w:t>printed table</w:t>
@@ -4815,14 +4980,7 @@
           <w:b/>
           <w:bCs/>
         </w:rPr>
-        <w:t>S</w:t>
-      </w:r>
-      <w:r>
-        <w:rPr>
-          <w:b/>
-          <w:bCs/>
-        </w:rPr>
-        <w:t>elf-adjusting data structures chosen</w:t>
+        <w:t>Self-adjusting data structures chosen</w:t>
       </w:r>
     </w:p>
     <w:p>
@@ -4872,17 +5030,91 @@
       </w:r>
     </w:p>
     <w:p>
-      <w:pPr>
-        <w:rPr>
-          <w:b/>
-          <w:bCs/>
-        </w:rPr>
-      </w:pPr>
-      <w:r>
-        <w:rPr>
-          <w:b/>
-          <w:bCs/>
-        </w:rPr>
+      <w:r>
+        <w:t xml:space="preserve">The </w:t>
+      </w:r>
+      <w:r>
+        <w:t>adapted</w:t>
+      </w:r>
+      <w:r>
+        <w:rPr>
+          <w:lang w:val="en-CO"/>
+        </w:rPr>
+        <w:t xml:space="preserve"> </w:t>
+      </w:r>
+      <w:r>
+        <w:t xml:space="preserve">Hash Table </w:t>
+      </w:r>
+      <w:r>
+        <w:rPr>
+          <w:lang w:val="en-CO"/>
+        </w:rPr>
+        <w:t xml:space="preserve">data structure </w:t>
+      </w:r>
+      <w:r>
+        <w:t xml:space="preserve">has a complexity of Big </w:t>
+      </w:r>
+      <w:proofErr w:type="gramStart"/>
+      <w:r>
+        <w:t>O(</w:t>
+      </w:r>
+      <w:proofErr w:type="gramEnd"/>
+      <w:r>
+        <w:t>1) when accessed during run time.</w:t>
+      </w:r>
+    </w:p>
+    <w:p>
+      <w:pPr>
+        <w:rPr>
+          <w:b/>
+          <w:bCs/>
+        </w:rPr>
+      </w:pPr>
+      <w:r>
+        <w:rPr>
+          <w:b/>
+          <w:bCs/>
+        </w:rPr>
+        <w:t>Explanation of Data Structure</w:t>
+      </w:r>
+    </w:p>
+    <w:p>
+      <w:r>
+        <w:t xml:space="preserve">The HashTable is used to store a nested </w:t>
+      </w:r>
+      <w:proofErr w:type="spellStart"/>
+      <w:r>
+        <w:t>HashTable</w:t>
+      </w:r>
+      <w:proofErr w:type="spellEnd"/>
+      <w:r>
+        <w:t xml:space="preserve"> </w:t>
+      </w:r>
+      <w:r>
+        <w:t xml:space="preserve">in </w:t>
+      </w:r>
+      <w:r>
+        <w:t>which the key is a unique location within the application. By being able to access the address HashTable the nested HashTable has all Addresses as keys and distances between the two addresses.</w:t>
+      </w:r>
+      <w:r>
+        <w:br/>
+        <w:t>This implementation allows us to quickly retrieve the value of a distance between two addresses and check for the shortest route.</w:t>
+      </w:r>
+    </w:p>
+    <w:p/>
+    <w:p>
+      <w:pPr>
+        <w:rPr>
+          <w:b/>
+          <w:bCs/>
+        </w:rPr>
+      </w:pPr>
+      <w:r>
+        <w:rPr>
+          <w:b/>
+          <w:bCs/>
+        </w:rPr>
+        <w:lastRenderedPageBreak/>
         <w:t>S</w:t>
       </w:r>
       <w:r>
@@ -4938,97 +5170,336 @@
           <w:bCs/>
         </w:rPr>
       </w:pPr>
-    </w:p>
-    <w:p>
-      <w:pPr>
-        <w:rPr>
-          <w:b/>
-          <w:bCs/>
-        </w:rPr>
-      </w:pPr>
-    </w:p>
-    <w:p>
-      <w:pPr>
-        <w:rPr>
-          <w:b/>
-          <w:bCs/>
-        </w:rPr>
-      </w:pPr>
-    </w:p>
-    <w:p>
-      <w:pPr>
-        <w:rPr>
-          <w:b/>
-          <w:bCs/>
-        </w:rPr>
-      </w:pPr>
+      <w:r>
+        <w:rPr>
+          <w:b/>
+          <w:bCs/>
+        </w:rPr>
+        <w:t>Different Approach</w:t>
+      </w:r>
+    </w:p>
+    <w:p>
+      <w:r>
+        <w:t>This program is not scalable to many packages</w:t>
+      </w:r>
+      <w:r>
+        <w:t>,</w:t>
+      </w:r>
+      <w:r>
+        <w:t xml:space="preserve"> as is </w:t>
+      </w:r>
+      <w:r>
+        <w:rPr>
+          <w:b/>
+          <w:bCs/>
+        </w:rPr>
+        <w:t>Dijkstra’s</w:t>
+      </w:r>
+      <w:r>
+        <w:rPr>
+          <w:rStyle w:val="FootnoteReference"/>
+          <w:b/>
+          <w:bCs/>
+        </w:rPr>
+        <w:footnoteReference w:id="3"/>
+      </w:r>
+      <w:r>
+        <w:rPr>
+          <w:b/>
+          <w:bCs/>
+        </w:rPr>
+        <w:t xml:space="preserve"> algorithms</w:t>
+      </w:r>
+      <w:r>
+        <w:t xml:space="preserve"> </w:t>
+      </w:r>
+      <w:r>
+        <w:t xml:space="preserve">and </w:t>
+      </w:r>
+      <w:r>
+        <w:rPr>
+          <w:b/>
+          <w:bCs/>
+        </w:rPr>
+        <w:t>2-opt</w:t>
+      </w:r>
+      <w:r>
+        <w:rPr>
+          <w:b/>
+          <w:bCs/>
+        </w:rPr>
+        <w:br/>
+      </w:r>
+      <w:r>
+        <w:t xml:space="preserve">If we were to implement </w:t>
+      </w:r>
+      <w:r>
+        <w:t>Dijkstra’s</w:t>
+      </w:r>
+      <w:r>
+        <w:t xml:space="preserve"> </w:t>
+      </w:r>
+      <w:proofErr w:type="gramStart"/>
+      <w:r>
+        <w:t>algorithms</w:t>
+      </w:r>
+      <w:proofErr w:type="gramEnd"/>
+      <w:r>
+        <w:t xml:space="preserve"> </w:t>
+      </w:r>
+      <w:r>
+        <w:t xml:space="preserve">we would use </w:t>
+      </w:r>
+      <w:r>
+        <w:t>a binary heap between the calculated nodes</w:t>
+      </w:r>
+      <w:r>
+        <w:t xml:space="preserve"> this would provide an improvement as</w:t>
+      </w:r>
+      <w:r>
+        <w:t xml:space="preserve"> </w:t>
+      </w:r>
+      <w:r>
+        <w:t xml:space="preserve">the application </w:t>
+      </w:r>
+      <w:r>
+        <w:t xml:space="preserve">doesn’t have to run </w:t>
+      </w:r>
+      <w:r>
+        <w:t xml:space="preserve">the calculation </w:t>
+      </w:r>
+      <w:r>
+        <w:t>more than once</w:t>
+      </w:r>
+      <w:r>
+        <w:t>.</w:t>
+      </w:r>
+      <w:r>
+        <w:t xml:space="preserve"> This way we can </w:t>
+      </w:r>
+      <w:r>
+        <w:t xml:space="preserve">continue to </w:t>
+      </w:r>
+      <w:r>
+        <w:t xml:space="preserve">create a weighted graph of the nodes </w:t>
+      </w:r>
+      <w:r>
+        <w:t xml:space="preserve">and determine the best route. This approach is </w:t>
+      </w:r>
+      <w:r>
+        <w:t xml:space="preserve">more performant and scalable than </w:t>
+      </w:r>
+      <w:r>
+        <w:t>the</w:t>
+      </w:r>
+      <w:r>
+        <w:t xml:space="preserve"> brute force algorithm</w:t>
+      </w:r>
+      <w:r>
+        <w:t xml:space="preserve"> used</w:t>
+      </w:r>
+      <w:r>
+        <w:t>.</w:t>
+      </w:r>
+    </w:p>
+    <w:p>
+      <w:r>
+        <w:t xml:space="preserve">Another approach would be to use the </w:t>
+      </w:r>
+      <w:r>
+        <w:rPr>
+          <w:b/>
+          <w:bCs/>
+        </w:rPr>
+        <w:t>2-opt</w:t>
+      </w:r>
+      <w:r>
+        <w:rPr>
+          <w:b/>
+          <w:bCs/>
+        </w:rPr>
+        <w:t xml:space="preserve"> </w:t>
+      </w:r>
+      <w:r>
+        <w:t xml:space="preserve">which we can use most of what we currently </w:t>
+      </w:r>
+      <w:r>
+        <w:t xml:space="preserve">have </w:t>
+      </w:r>
+      <w:r>
+        <w:t xml:space="preserve">by switching into </w:t>
+      </w:r>
+      <w:r>
+        <w:t xml:space="preserve">the </w:t>
+      </w:r>
+      <w:r>
+        <w:t>nearest neighbor comparison. Instead of trying all possible combinations of a route</w:t>
+      </w:r>
+      <w:r>
+        <w:t>,</w:t>
+      </w:r>
+      <w:r>
+        <w:t xml:space="preserve"> we can retrieve the nearest address to the current address within the nested HashTable we already have implemented. This approach would not compare all possible combinations but will be much more performant and scalable than the brute force algorithm used.</w:t>
+      </w:r>
+      <w:r>
+        <w:br/>
+      </w:r>
+      <w:r>
+        <w:br/>
+      </w:r>
+      <w:r>
+        <w:t xml:space="preserve">Another approach I would have </w:t>
+      </w:r>
+      <w:r>
+        <w:t>taken</w:t>
+      </w:r>
+      <w:r>
+        <w:t xml:space="preserve"> is changing the architecture of how t</w:t>
+      </w:r>
+      <w:r>
+        <w:t xml:space="preserve">he Trucks </w:t>
+      </w:r>
+      <w:r>
+        <w:t>are defined and dispatched. Currently</w:t>
+      </w:r>
+      <w:r>
+        <w:t>,</w:t>
+      </w:r>
+      <w:r>
+        <w:t xml:space="preserve"> every truck is explicitly created and defined.</w:t>
+      </w:r>
+      <w:r>
+        <w:br/>
+      </w:r>
+      <w:r>
+        <w:t>L</w:t>
+      </w:r>
+      <w:r>
+        <w:t>oop</w:t>
+      </w:r>
+      <w:r>
+        <w:t xml:space="preserve">ing through the </w:t>
+      </w:r>
+      <w:r>
+        <w:t>array and not call</w:t>
+      </w:r>
+      <w:r>
+        <w:t xml:space="preserve">ing </w:t>
+      </w:r>
+      <w:r>
+        <w:t>each truck explicitly</w:t>
+      </w:r>
+      <w:r>
+        <w:t xml:space="preserve"> would make the app more flexible and scalable for when more packages and trucks are added.</w:t>
+      </w:r>
+    </w:p>
+    <w:p>
+      <w:r>
+        <w:rPr>
+          <w:b/>
+          <w:bCs/>
+        </w:rPr>
+        <w:t>Efficiency</w:t>
+      </w:r>
+      <w:r>
+        <w:rPr>
+          <w:b/>
+          <w:bCs/>
+        </w:rPr>
+        <w:br/>
+      </w:r>
+      <w:r>
+        <w:t xml:space="preserve">The HashTable has a complexity of </w:t>
+      </w:r>
+      <w:proofErr w:type="gramStart"/>
+      <w:r>
+        <w:t>O(</w:t>
+      </w:r>
+      <w:proofErr w:type="gramEnd"/>
+      <w:r>
+        <w:t xml:space="preserve">1) compared to </w:t>
+      </w:r>
+      <w:r>
+        <w:t>an</w:t>
+      </w:r>
+      <w:r>
+        <w:t xml:space="preserve"> O(N) complexity that a Queue would have.</w:t>
+      </w:r>
+      <w:r>
+        <w:br/>
+        <w:t xml:space="preserve">By using a HashTable data structure we </w:t>
+      </w:r>
+      <w:r>
+        <w:t>can</w:t>
+      </w:r>
+      <w:r>
+        <w:t xml:space="preserve"> quickly address the value of two distances from the nested HashTable and compare all possible outcomes of the route.</w:t>
+      </w:r>
+    </w:p>
+    <w:p>
+      <w:r>
+        <w:rPr>
+          <w:b/>
+          <w:bCs/>
+        </w:rPr>
+        <w:t>Overhead</w:t>
+      </w:r>
+      <w:r>
+        <w:rPr>
+          <w:b/>
+          <w:bCs/>
+        </w:rPr>
+        <w:br/>
+      </w:r>
+      <w:r>
+        <w:t xml:space="preserve">The current HashTable can be adjusted, but any adjustment would cause all the items internally to rearrange. This would be computationally expensive as the Hashing algorithm would have to run again on each item to decide where it should be placed.  </w:t>
+      </w:r>
+    </w:p>
+    <w:p>
+      <w:r>
+        <w:t xml:space="preserve">The memory limit would be dependent on the limit of </w:t>
+      </w:r>
+      <w:proofErr w:type="gramStart"/>
+      <w:r>
+        <w:t>random access</w:t>
+      </w:r>
+      <w:proofErr w:type="gramEnd"/>
+      <w:r>
+        <w:t xml:space="preserve"> memory available on the machine running the program.</w:t>
+      </w:r>
+      <w:r>
+        <w:br/>
+      </w:r>
+      <w:r>
+        <w:br/>
+        <w:t>The program currently does not use any bandwidth as all the items are stored in memory.</w:t>
+      </w:r>
+      <w:r>
+        <w:br/>
+      </w:r>
+      <w:r>
+        <w:br/>
+      </w:r>
+      <w:r>
+        <w:t xml:space="preserve"> </w:t>
+      </w:r>
+    </w:p>
+    <w:p/>
+    <w:p>
+      <w:pPr>
+        <w:rPr>
+          <w:b/>
+          <w:bCs/>
+        </w:rPr>
+      </w:pPr>
+    </w:p>
+    <w:p>
       <w:r>
         <w:rPr>
           <w:b/>
           <w:bCs/>
         </w:rPr>
         <w:lastRenderedPageBreak/>
-        <w:t>Different Approach</w:t>
-      </w:r>
-    </w:p>
-    <w:p>
-      <w:pPr>
-        <w:rPr>
-          <w:b/>
-          <w:bCs/>
-        </w:rPr>
-      </w:pPr>
-      <w:r>
-        <w:t xml:space="preserve">This program is not scalable to many packages as is </w:t>
-      </w:r>
-      <w:r>
-        <w:t>2-opt</w:t>
-      </w:r>
-      <w:r>
-        <w:t xml:space="preserve"> or </w:t>
-      </w:r>
-      <w:r>
-        <w:t>Dijkstra’s</w:t>
-      </w:r>
-      <w:r>
-        <w:rPr>
-          <w:rStyle w:val="FootnoteReference"/>
-        </w:rPr>
-        <w:footnoteReference w:id="3"/>
-      </w:r>
-      <w:r>
-        <w:t xml:space="preserve"> algorithms.</w:t>
-      </w:r>
-      <w:r>
-        <w:br/>
-        <w:t>The Trucks are explicitly defined so any changes to the trucks would need to be defined explicitly.</w:t>
-      </w:r>
-      <w:r>
-        <w:br/>
-        <w:t>A different approach would make the program loop the array and not call each truck explicitly</w:t>
-      </w:r>
-    </w:p>
-    <w:p>
-      <w:pPr>
-        <w:rPr>
-          <w:b/>
-          <w:bCs/>
-        </w:rPr>
-      </w:pPr>
-      <w:r>
-        <w:rPr>
-          <w:b/>
-          <w:bCs/>
-        </w:rPr>
-        <w:t>Screen Shots</w:t>
-      </w:r>
-    </w:p>
-    <w:p>
-      <w:r>
-        <w:rPr>
-          <w:b/>
-          <w:bCs/>
-        </w:rPr>
         <w:t>Screenshots of Code Execution</w:t>
       </w:r>
       <w:r>
@@ -5042,20 +5513,27 @@
         <w:t>CLI</w:t>
       </w:r>
       <w:r>
-        <w:t xml:space="preserve"> Options presented to user.</w:t>
-      </w:r>
-    </w:p>
-    <w:p>
-      <w:pPr>
-        <w:rPr>
-          <w:b/>
-          <w:bCs/>
-        </w:rPr>
-      </w:pPr>
-      <w:r>
-        <w:rPr>
-          <w:b/>
-          <w:bCs/>
+        <w:t xml:space="preserve"> Options presented to </w:t>
+      </w:r>
+      <w:r>
+        <w:t xml:space="preserve">the </w:t>
+      </w:r>
+      <w:r>
+        <w:t>user.</w:t>
+      </w:r>
+    </w:p>
+    <w:p>
+      <w:pPr>
+        <w:rPr>
+          <w:b/>
+          <w:bCs/>
+        </w:rPr>
+      </w:pPr>
+      <w:r>
+        <w:rPr>
+          <w:b/>
+          <w:bCs/>
+          <w:noProof/>
         </w:rPr>
         <w:drawing>
           <wp:inline distT="0" distB="0" distL="0" distR="0" wp14:anchorId="6050EB51" wp14:editId="6C74E1A0">
@@ -5101,140 +5579,11 @@
           <w:bCs/>
         </w:rPr>
       </w:pPr>
-    </w:p>
-    <w:p>
-      <w:pPr>
-        <w:rPr>
-          <w:b/>
-          <w:bCs/>
-        </w:rPr>
-      </w:pPr>
-    </w:p>
-    <w:p>
-      <w:pPr>
-        <w:rPr>
-          <w:b/>
-          <w:bCs/>
-        </w:rPr>
-      </w:pPr>
-    </w:p>
-    <w:p>
-      <w:pPr>
-        <w:rPr>
-          <w:b/>
-          <w:bCs/>
-        </w:rPr>
-      </w:pPr>
-    </w:p>
-    <w:p>
-      <w:pPr>
-        <w:rPr>
-          <w:b/>
-          <w:bCs/>
-        </w:rPr>
-      </w:pPr>
-    </w:p>
-    <w:p>
-      <w:pPr>
-        <w:rPr>
-          <w:b/>
-          <w:bCs/>
-        </w:rPr>
-      </w:pPr>
-    </w:p>
-    <w:p>
-      <w:pPr>
-        <w:rPr>
-          <w:b/>
-          <w:bCs/>
-        </w:rPr>
-      </w:pPr>
-    </w:p>
-    <w:p>
-      <w:pPr>
-        <w:rPr>
-          <w:b/>
-          <w:bCs/>
-        </w:rPr>
-      </w:pPr>
-    </w:p>
-    <w:p>
-      <w:pPr>
-        <w:rPr>
-          <w:b/>
-          <w:bCs/>
-        </w:rPr>
-      </w:pPr>
-    </w:p>
-    <w:p>
-      <w:pPr>
-        <w:rPr>
-          <w:b/>
-          <w:bCs/>
-        </w:rPr>
-      </w:pPr>
-    </w:p>
-    <w:p>
-      <w:pPr>
-        <w:rPr>
-          <w:b/>
-          <w:bCs/>
-        </w:rPr>
-      </w:pPr>
-    </w:p>
-    <w:p>
-      <w:pPr>
-        <w:rPr>
-          <w:b/>
-          <w:bCs/>
-        </w:rPr>
-      </w:pPr>
-    </w:p>
-    <w:p>
-      <w:pPr>
-        <w:rPr>
-          <w:b/>
-          <w:bCs/>
-        </w:rPr>
-      </w:pPr>
-    </w:p>
-    <w:p>
-      <w:pPr>
-        <w:rPr>
-          <w:b/>
-          <w:bCs/>
-        </w:rPr>
-      </w:pPr>
-    </w:p>
-    <w:p>
-      <w:pPr>
-        <w:rPr>
-          <w:b/>
-          <w:bCs/>
-        </w:rPr>
-      </w:pPr>
-    </w:p>
-    <w:p>
-      <w:pPr>
-        <w:rPr>
-          <w:b/>
-          <w:bCs/>
-        </w:rPr>
-      </w:pPr>
-    </w:p>
-    <w:p>
-      <w:pPr>
-        <w:rPr>
-          <w:b/>
-          <w:bCs/>
-        </w:rPr>
-      </w:pPr>
-      <w:r>
-        <w:rPr>
-          <w:b/>
-          <w:bCs/>
-        </w:rPr>
-        <w:lastRenderedPageBreak/>
+      <w:r>
+        <w:rPr>
+          <w:b/>
+          <w:bCs/>
+        </w:rPr>
         <w:t>First Status Check</w:t>
       </w:r>
       <w:r>
@@ -5242,20 +5591,28 @@
           <w:b/>
           <w:bCs/>
         </w:rPr>
-        <w:t xml:space="preserve"> 9:30am</w:t>
-      </w:r>
-    </w:p>
-    <w:p>
-      <w:pPr>
-        <w:rPr>
-          <w:b/>
-          <w:bCs/>
-        </w:rPr>
-      </w:pPr>
-      <w:r>
-        <w:rPr>
-          <w:b/>
-          <w:bCs/>
+        <w:t xml:space="preserve"> </w:t>
+      </w:r>
+      <w:r>
+        <w:rPr>
+          <w:b/>
+          <w:bCs/>
+        </w:rPr>
+        <w:t>9:30 am</w:t>
+      </w:r>
+    </w:p>
+    <w:p>
+      <w:pPr>
+        <w:rPr>
+          <w:b/>
+          <w:bCs/>
+        </w:rPr>
+      </w:pPr>
+      <w:r>
+        <w:rPr>
+          <w:b/>
+          <w:bCs/>
+          <w:noProof/>
         </w:rPr>
         <w:drawing>
           <wp:inline distT="0" distB="0" distL="0" distR="0" wp14:anchorId="2A1252B7" wp14:editId="5A85B9F4">
@@ -5301,54 +5658,6 @@
           <w:bCs/>
         </w:rPr>
       </w:pPr>
-    </w:p>
-    <w:p>
-      <w:pPr>
-        <w:rPr>
-          <w:b/>
-          <w:bCs/>
-        </w:rPr>
-      </w:pPr>
-    </w:p>
-    <w:p>
-      <w:pPr>
-        <w:rPr>
-          <w:b/>
-          <w:bCs/>
-        </w:rPr>
-      </w:pPr>
-    </w:p>
-    <w:p>
-      <w:pPr>
-        <w:rPr>
-          <w:b/>
-          <w:bCs/>
-        </w:rPr>
-      </w:pPr>
-    </w:p>
-    <w:p>
-      <w:pPr>
-        <w:rPr>
-          <w:b/>
-          <w:bCs/>
-        </w:rPr>
-      </w:pPr>
-    </w:p>
-    <w:p>
-      <w:pPr>
-        <w:rPr>
-          <w:b/>
-          <w:bCs/>
-        </w:rPr>
-      </w:pPr>
-    </w:p>
-    <w:p>
-      <w:pPr>
-        <w:rPr>
-          <w:b/>
-          <w:bCs/>
-        </w:rPr>
-      </w:pPr>
       <w:r>
         <w:rPr>
           <w:b/>
@@ -5362,20 +5671,28 @@
           <w:b/>
           <w:bCs/>
         </w:rPr>
-        <w:t xml:space="preserve"> 10:20am</w:t>
-      </w:r>
-    </w:p>
-    <w:p>
-      <w:pPr>
-        <w:rPr>
-          <w:b/>
-          <w:bCs/>
-        </w:rPr>
-      </w:pPr>
-      <w:r>
-        <w:rPr>
-          <w:b/>
-          <w:bCs/>
+        <w:t xml:space="preserve"> </w:t>
+      </w:r>
+      <w:r>
+        <w:rPr>
+          <w:b/>
+          <w:bCs/>
+        </w:rPr>
+        <w:t>10:20 am</w:t>
+      </w:r>
+    </w:p>
+    <w:p>
+      <w:pPr>
+        <w:rPr>
+          <w:b/>
+          <w:bCs/>
+        </w:rPr>
+      </w:pPr>
+      <w:r>
+        <w:rPr>
+          <w:b/>
+          <w:bCs/>
+          <w:noProof/>
         </w:rPr>
         <w:drawing>
           <wp:inline distT="0" distB="0" distL="0" distR="0" wp14:anchorId="542A93A3" wp14:editId="2BBA20A8">
@@ -5491,27 +5808,42 @@
           <w:bCs/>
         </w:rPr>
         <w:lastRenderedPageBreak/>
-        <w:t>Third Status Check</w:t>
-      </w:r>
-      <w:r>
-        <w:rPr>
-          <w:b/>
-          <w:bCs/>
-        </w:rPr>
-        <w:t xml:space="preserve"> 1:00pm</w:t>
-      </w:r>
-    </w:p>
-    <w:p>
-      <w:pPr>
-        <w:rPr>
-          <w:b/>
-          <w:bCs/>
-        </w:rPr>
-      </w:pPr>
-      <w:r>
-        <w:rPr>
-          <w:b/>
-          <w:bCs/>
+        <w:t>The third</w:t>
+      </w:r>
+      <w:r>
+        <w:rPr>
+          <w:b/>
+          <w:bCs/>
+        </w:rPr>
+        <w:t xml:space="preserve"> Status Check</w:t>
+      </w:r>
+      <w:r>
+        <w:rPr>
+          <w:b/>
+          <w:bCs/>
+        </w:rPr>
+        <w:t xml:space="preserve"> </w:t>
+      </w:r>
+      <w:r>
+        <w:rPr>
+          <w:b/>
+          <w:bCs/>
+        </w:rPr>
+        <w:t>1:00 pm</w:t>
+      </w:r>
+    </w:p>
+    <w:p>
+      <w:pPr>
+        <w:rPr>
+          <w:b/>
+          <w:bCs/>
+        </w:rPr>
+      </w:pPr>
+      <w:r>
+        <w:rPr>
+          <w:b/>
+          <w:bCs/>
+          <w:noProof/>
         </w:rPr>
         <w:drawing>
           <wp:inline distT="0" distB="0" distL="0" distR="0" wp14:anchorId="1AE5F551" wp14:editId="373DBEF7">
@@ -5580,6 +5912,7 @@
         <w:rPr>
           <w:b/>
           <w:bCs/>
+          <w:noProof/>
           <w:sz w:val="24"/>
           <w:szCs w:val="24"/>
         </w:rPr>
@@ -5648,6 +5981,7 @@
         <w:rPr>
           <w:b/>
           <w:bCs/>
+          <w:noProof/>
           <w:sz w:val="24"/>
           <w:szCs w:val="24"/>
         </w:rPr>
@@ -5711,22 +6045,58 @@
           <w:szCs w:val="24"/>
         </w:rPr>
         <w:lastRenderedPageBreak/>
-        <w:t>Truck table notifying the current location of the truck, packages on board and miles it will travel during the assigned route.</w:t>
-      </w:r>
-    </w:p>
-    <w:p>
-      <w:pPr>
-        <w:rPr>
-          <w:b/>
-          <w:bCs/>
+        <w:t>The truck</w:t>
+      </w:r>
+      <w:r>
+        <w:rPr>
           <w:sz w:val="24"/>
           <w:szCs w:val="24"/>
         </w:rPr>
-      </w:pPr>
-      <w:r>
-        <w:rPr>
-          <w:b/>
-          <w:bCs/>
+        <w:t xml:space="preserve"> table notifying the current location of the truck packages </w:t>
+      </w:r>
+      <w:r>
+        <w:rPr>
+          <w:sz w:val="24"/>
+          <w:szCs w:val="24"/>
+        </w:rPr>
+        <w:t>onboard</w:t>
+      </w:r>
+      <w:r>
+        <w:rPr>
+          <w:sz w:val="24"/>
+          <w:szCs w:val="24"/>
+        </w:rPr>
+        <w:t xml:space="preserve"> and </w:t>
+      </w:r>
+      <w:r>
+        <w:rPr>
+          <w:sz w:val="24"/>
+          <w:szCs w:val="24"/>
+        </w:rPr>
+        <w:t xml:space="preserve">the </w:t>
+      </w:r>
+      <w:r>
+        <w:rPr>
+          <w:sz w:val="24"/>
+          <w:szCs w:val="24"/>
+        </w:rPr>
+        <w:t>miles it will travel during the assigned route.</w:t>
+      </w:r>
+    </w:p>
+    <w:p>
+      <w:pPr>
+        <w:rPr>
+          <w:b/>
+          <w:bCs/>
+          <w:sz w:val="24"/>
+          <w:szCs w:val="24"/>
+        </w:rPr>
+      </w:pPr>
+      <w:r>
+        <w:rPr>
+          <w:b/>
+          <w:bCs/>
+          <w:noProof/>
           <w:sz w:val="24"/>
           <w:szCs w:val="24"/>
         </w:rPr>
@@ -5954,12 +6324,7 @@
     </w:r>
     <w:r>
       <w:tab/>
-    </w:r>
-    <w:r>
-      <w:t xml:space="preserve">C950 – </w:t>
-    </w:r>
-    <w:r>
-      <w:t>Data Structures and Algorithms II</w:t>
+      <w:t>C950 – Data Structures and Algorithms II</w:t>
     </w:r>
   </w:p>
   <w:p>
@@ -5977,8 +6342,6 @@
     </w:r>
     <w:r>
       <w:tab/>
-    </w:r>
-    <w:r>
       <w:t>Nov/18/20</w:t>
     </w:r>
   </w:p>
@@ -8019,6 +8382,37 @@
       <w:vertAlign w:val="superscript"/>
     </w:rPr>
   </w:style>
+  <w:style w:type="paragraph" w:styleId="BalloonText">
+    <w:name w:val="Balloon Text"/>
+    <w:basedOn w:val="Normal"/>
+    <w:link w:val="BalloonTextChar"/>
+    <w:uiPriority w:val="99"/>
+    <w:semiHidden/>
+    <w:unhideWhenUsed/>
+    <w:rsid w:val="00D2238A"/>
+    <w:pPr>
+      <w:spacing w:after="0" w:line="240" w:lineRule="auto"/>
+    </w:pPr>
+    <w:rPr>
+      <w:rFonts w:ascii="Times New Roman" w:hAnsi="Times New Roman" w:cs="Times New Roman"/>
+      <w:sz w:val="18"/>
+      <w:szCs w:val="18"/>
+    </w:rPr>
+  </w:style>
+  <w:style w:type="character" w:customStyle="1" w:styleId="BalloonTextChar">
+    <w:name w:val="Balloon Text Char"/>
+    <w:basedOn w:val="DefaultParagraphFont"/>
+    <w:link w:val="BalloonText"/>
+    <w:uiPriority w:val="99"/>
+    <w:semiHidden/>
+    <w:rsid w:val="00D2238A"/>
+    <w:rPr>
+      <w:rFonts w:ascii="Times New Roman" w:eastAsiaTheme="minorEastAsia" w:hAnsi="Times New Roman" w:cs="Times New Roman"/>
+      <w:sz w:val="18"/>
+      <w:szCs w:val="18"/>
+      <w:lang w:val="en-US" w:eastAsia="ja-JP" w:bidi="ar-SA"/>
+    </w:rPr>
+  </w:style>
 </w:styles>
 </file>
 
@@ -8317,6 +8711,26 @@
 </a:theme>
 </file>
 
+<file path=word/webextensions/taskpanes.xml><?xml version="1.0" encoding="utf-8"?>
+<wetp:taskpanes xmlns:wetp="http://schemas.microsoft.com/office/webextensions/taskpanes/2010/11">
+  <wetp:taskpane dockstate="right" visibility="0" width="350" row="0">
+    <wetp:webextensionref xmlns:r="http://schemas.openxmlformats.org/officeDocument/2006/relationships" r:id="rId1"/>
+  </wetp:taskpane>
+</wetp:taskpanes>
+</file>
+
+<file path=word/webextensions/webextension1.xml><?xml version="1.0" encoding="utf-8"?>
+<we:webextension xmlns:we="http://schemas.microsoft.com/office/webextensions/webextension/2010/11" id="{122F3293-933B-BD4A-8332-6A7F76B3CFF5}">
+  <we:reference id="wa200001011" version="1.2.0.0" store="en-US" storeType="OMEX"/>
+  <we:alternateReferences>
+    <we:reference id="wa200001011" version="1.2.0.0" store="WA200001011" storeType="OMEX"/>
+  </we:alternateReferences>
+  <we:properties/>
+  <we:bindings/>
+  <we:snapshot xmlns:r="http://schemas.openxmlformats.org/officeDocument/2006/relationships"/>
+</we:webextension>
+</file>
+
 <file path=customXml/item1.xml><?xml version="1.0" encoding="utf-8"?>
 <b:Sources xmlns:b="http://schemas.openxmlformats.org/officeDocument/2006/bibliography" xmlns="http://schemas.openxmlformats.org/officeDocument/2006/bibliography" SelectedStyle="/APASixthEditionOfficeOnline.xsl" StyleName="APA" Version="6"/>
 </file>

</xml_diff>